<commit_message>
TG dissertation file added
</commit_message>
<xml_diff>
--- a/TG Carlos e Gabriel.docx
+++ b/TG Carlos e Gabriel.docx
@@ -307,7 +307,21 @@
           <w:highlight w:val="yellow"/>
         </w:rPr>
         <w:lastRenderedPageBreak/>
-        <w:t>Número da CDU (tamanho 10)</w:t>
+        <w:t xml:space="preserve">Número da </w:t>
+      </w:r>
+      <w:proofErr w:type="spellStart"/>
+      <w:r>
+        <w:rPr>
+          <w:highlight w:val="yellow"/>
+        </w:rPr>
+        <w:t>CDU</w:t>
+      </w:r>
+      <w:proofErr w:type="spellEnd"/>
+      <w:r>
+        <w:rPr>
+          <w:highlight w:val="yellow"/>
+        </w:rPr>
+        <w:t xml:space="preserve"> (tamanho 10)</w:t>
       </w:r>
     </w:p>
     <w:p>
@@ -630,7 +644,15 @@
         <w:t xml:space="preserve">ublicação </w:t>
       </w:r>
       <w:r>
-        <w:t>(CIP)</w:t>
+        <w:t>(</w:t>
+      </w:r>
+      <w:proofErr w:type="spellStart"/>
+      <w:r>
+        <w:t>CIP</w:t>
+      </w:r>
+      <w:proofErr w:type="spellEnd"/>
+      <w:r>
+        <w:t>)</w:t>
       </w:r>
     </w:p>
     <w:p>
@@ -849,6 +871,8 @@
               </w:rPr>
               <w:t xml:space="preserve"> </w:t>
             </w:r>
+            <w:proofErr w:type="spellStart"/>
+            <w:proofErr w:type="gramStart"/>
             <w:r>
               <w:rPr>
                 <w:sz w:val="24"/>
@@ -862,7 +886,16 @@
                 <w:sz w:val="24"/>
                 <w:szCs w:val="24"/>
               </w:rPr>
-              <w:t>f.</w:t>
+              <w:t>f</w:t>
+            </w:r>
+            <w:proofErr w:type="spellEnd"/>
+            <w:proofErr w:type="gramEnd"/>
+            <w:r>
+              <w:rPr>
+                <w:sz w:val="24"/>
+                <w:szCs w:val="24"/>
+              </w:rPr>
+              <w:t>.</w:t>
             </w:r>
           </w:p>
           <w:p>
@@ -1010,13 +1043,23 @@
               </w:rPr>
               <w:t xml:space="preserve">ecnológico de Aeronáutica. Divisão de Ciência da Computação. </w:t>
             </w:r>
+            <w:proofErr w:type="spellStart"/>
             <w:r>
               <w:rPr>
                 <w:sz w:val="24"/>
                 <w:szCs w:val="24"/>
                 <w:highlight w:val="yellow"/>
               </w:rPr>
-              <w:t xml:space="preserve">III. Desenvolvimento de </w:t>
+              <w:t>III</w:t>
+            </w:r>
+            <w:proofErr w:type="spellEnd"/>
+            <w:r>
+              <w:rPr>
+                <w:sz w:val="24"/>
+                <w:szCs w:val="24"/>
+                <w:highlight w:val="yellow"/>
+              </w:rPr>
+              <w:t xml:space="preserve">. Desenvolvimento de </w:t>
             </w:r>
             <w:r>
               <w:rPr>
@@ -1220,6 +1263,7 @@
         </w:rPr>
         <w:t xml:space="preserve">. </w:t>
       </w:r>
+      <w:proofErr w:type="spellStart"/>
       <w:r>
         <w:rPr>
           <w:rFonts w:ascii="Times New Roman" w:hAnsi="Times New Roman" w:cs="Times New Roman"/>
@@ -1238,6 +1282,7 @@
         </w:rPr>
         <w:t>f</w:t>
       </w:r>
+      <w:proofErr w:type="spellEnd"/>
       <w:r>
         <w:rPr>
           <w:rFonts w:ascii="Times New Roman" w:hAnsi="Times New Roman" w:cs="Times New Roman"/>
@@ -2006,8 +2051,18 @@
           <w:sz w:val="24"/>
           <w:szCs w:val="24"/>
         </w:rPr>
-        <w:t>Prof. Dr. Fábio Carneiro Mokarzel</w:t>
-      </w:r>
+        <w:t xml:space="preserve">Prof. Dr. Fábio Carneiro </w:t>
+      </w:r>
+      <w:proofErr w:type="spellStart"/>
+      <w:r>
+        <w:rPr>
+          <w:rFonts w:ascii="Times New Roman" w:hAnsi="Times New Roman" w:cs="Times New Roman"/>
+          <w:sz w:val="24"/>
+          <w:szCs w:val="24"/>
+        </w:rPr>
+        <w:t>Mokarzel</w:t>
+      </w:r>
+      <w:proofErr w:type="spellEnd"/>
     </w:p>
     <w:p>
       <w:pPr>
@@ -2134,6 +2189,7 @@
         </w:rPr>
         <w:t xml:space="preserve">São José dos Campos, </w:t>
       </w:r>
+      <w:proofErr w:type="spellStart"/>
       <w:r>
         <w:rPr>
           <w:rFonts w:ascii="Times New Roman" w:hAnsi="Times New Roman" w:cs="Times New Roman"/>
@@ -2143,6 +2199,7 @@
         </w:rPr>
         <w:t>XX</w:t>
       </w:r>
+      <w:proofErr w:type="spellEnd"/>
       <w:r>
         <w:rPr>
           <w:rFonts w:ascii="Times New Roman" w:hAnsi="Times New Roman" w:cs="Times New Roman"/>
@@ -2151,6 +2208,7 @@
         </w:rPr>
         <w:t xml:space="preserve"> de </w:t>
       </w:r>
+      <w:proofErr w:type="spellStart"/>
       <w:r>
         <w:rPr>
           <w:rFonts w:ascii="Times New Roman" w:hAnsi="Times New Roman" w:cs="Times New Roman"/>
@@ -2160,6 +2218,7 @@
         </w:rPr>
         <w:t>xxxxxxxxxx</w:t>
       </w:r>
+      <w:proofErr w:type="spellEnd"/>
       <w:r>
         <w:rPr>
           <w:rFonts w:ascii="Times New Roman" w:hAnsi="Times New Roman" w:cs="Times New Roman"/>
@@ -2370,6 +2429,7 @@
         </w:rPr>
         <w:t xml:space="preserve">Dedico este trabalho a </w:t>
       </w:r>
+      <w:proofErr w:type="spellStart"/>
       <w:r>
         <w:rPr>
           <w:rFonts w:ascii="Times New Roman" w:hAnsi="Times New Roman" w:cs="Times New Roman"/>
@@ -2377,7 +2437,17 @@
           <w:szCs w:val="24"/>
           <w:highlight w:val="yellow"/>
         </w:rPr>
-        <w:t>A, B e C</w:t>
+        <w:t>A</w:t>
+      </w:r>
+      <w:proofErr w:type="spellEnd"/>
+      <w:r>
+        <w:rPr>
+          <w:rFonts w:ascii="Times New Roman" w:hAnsi="Times New Roman" w:cs="Times New Roman"/>
+          <w:sz w:val="24"/>
+          <w:szCs w:val="24"/>
+          <w:highlight w:val="yellow"/>
+        </w:rPr>
+        <w:t>, B e C</w:t>
       </w:r>
     </w:p>
     <w:p>
@@ -4387,7 +4457,25 @@
           <w:sz w:val="24"/>
           <w:szCs w:val="24"/>
         </w:rPr>
-        <w:t xml:space="preserve"> (figuras)</w:t>
+        <w:t xml:space="preserve"> (</w:t>
+      </w:r>
+      <w:proofErr w:type="gramStart"/>
+      <w:r>
+        <w:rPr>
+          <w:rFonts w:ascii="Times New Roman" w:hAnsi="Times New Roman" w:cs="Times New Roman"/>
+          <w:sz w:val="24"/>
+          <w:szCs w:val="24"/>
+        </w:rPr>
+        <w:t>figuras</w:t>
+      </w:r>
+      <w:proofErr w:type="gramEnd"/>
+      <w:r>
+        <w:rPr>
+          <w:rFonts w:ascii="Times New Roman" w:hAnsi="Times New Roman" w:cs="Times New Roman"/>
+          <w:sz w:val="24"/>
+          <w:szCs w:val="24"/>
+        </w:rPr>
+        <w:t>)</w:t>
       </w:r>
     </w:p>
     <w:p>
@@ -4846,7 +4934,25 @@
           <w:sz w:val="24"/>
           <w:szCs w:val="24"/>
         </w:rPr>
-        <w:t xml:space="preserve"> (tabelas)</w:t>
+        <w:t xml:space="preserve"> (</w:t>
+      </w:r>
+      <w:proofErr w:type="gramStart"/>
+      <w:r>
+        <w:rPr>
+          <w:rFonts w:ascii="Times New Roman" w:hAnsi="Times New Roman" w:cs="Times New Roman"/>
+          <w:sz w:val="24"/>
+          <w:szCs w:val="24"/>
+        </w:rPr>
+        <w:t>tabelas</w:t>
+      </w:r>
+      <w:proofErr w:type="gramEnd"/>
+      <w:r>
+        <w:rPr>
+          <w:rFonts w:ascii="Times New Roman" w:hAnsi="Times New Roman" w:cs="Times New Roman"/>
+          <w:sz w:val="24"/>
+          <w:szCs w:val="24"/>
+        </w:rPr>
+        <w:t>)</w:t>
       </w:r>
     </w:p>
     <w:p>
@@ -6082,7 +6188,21 @@
                 <w:rStyle w:val="Hyperlink"/>
                 <w:rFonts w:ascii="Times New Roman" w:hAnsi="Times New Roman" w:cs="Times New Roman"/>
               </w:rPr>
-              <w:t>Computação Científica</w:t>
+              <w:t>Agoritmo G</w:t>
+            </w:r>
+            <w:r>
+              <w:rPr>
+                <w:rStyle w:val="Hyperlink"/>
+                <w:rFonts w:ascii="Times New Roman" w:hAnsi="Times New Roman" w:cs="Times New Roman"/>
+              </w:rPr>
+              <w:t>e</w:t>
+            </w:r>
+            <w:r>
+              <w:rPr>
+                <w:rStyle w:val="Hyperlink"/>
+                <w:rFonts w:ascii="Times New Roman" w:hAnsi="Times New Roman" w:cs="Times New Roman"/>
+              </w:rPr>
+              <w:t>nético</w:t>
             </w:r>
             <w:r>
               <w:rPr>
@@ -8071,7 +8191,25 @@
           <w:sz w:val="20"/>
           <w:szCs w:val="20"/>
         </w:rPr>
-        <w:t xml:space="preserve"> No entanto, ela define a probabilidade deste individuo participar da reprodução e propagar suas características.</w:t>
+        <w:t xml:space="preserve"> No entanto, ela define a probabilidade deste </w:t>
+      </w:r>
+      <w:r>
+        <w:rPr>
+          <w:rFonts w:ascii="Verdana" w:eastAsia="Times New Roman" w:hAnsi="Verdana" w:cs="Times New Roman"/>
+          <w:color w:val="000000"/>
+          <w:sz w:val="20"/>
+          <w:szCs w:val="20"/>
+        </w:rPr>
+        <w:t>indivíduo</w:t>
+      </w:r>
+      <w:r>
+        <w:rPr>
+          <w:rFonts w:ascii="Verdana" w:eastAsia="Times New Roman" w:hAnsi="Verdana" w:cs="Times New Roman"/>
+          <w:color w:val="000000"/>
+          <w:sz w:val="20"/>
+          <w:szCs w:val="20"/>
+        </w:rPr>
+        <w:t xml:space="preserve"> participar da reprodução e propagar suas características.</w:t>
       </w:r>
     </w:p>
     <w:p>
@@ -9308,8 +9446,9 @@
           <w:sz w:val="20"/>
           <w:szCs w:val="20"/>
         </w:rPr>
-        <w:t xml:space="preserve">Tradicionalmente, os indivíduos são representados genotípicamente por vetores binários, onde cada elemento de um vetor denota a presença (1) ou ausência (0) de uma determinada característica: o seu genótipo. Os elementos podem ser combinados formando as características reais do indivíduo, ou o seu fenótipo. Teoricamente, esta </w:t>
-      </w:r>
+        <w:t xml:space="preserve">Tradicionalmente, os indivíduos são representados </w:t>
+      </w:r>
+      <w:proofErr w:type="spellStart"/>
       <w:r>
         <w:rPr>
           <w:rFonts w:ascii="Verdana" w:eastAsia="Times New Roman" w:hAnsi="Verdana" w:cs="Times New Roman"/>
@@ -9317,20 +9456,9 @@
           <w:sz w:val="20"/>
           <w:szCs w:val="20"/>
         </w:rPr>
-        <w:lastRenderedPageBreak/>
-        <w:t>representação é independente do problema, pois uma vez encontrada a representação em vetores binários, as operações padrão podem ser utilizadas, facilitando o seu emprego em diferentes classes de problemas.</w:t>
-      </w:r>
-    </w:p>
-    <w:p>
-      <w:pPr>
-        <w:spacing w:after="0" w:line="480" w:lineRule="auto"/>
-        <w:jc w:val="both"/>
-        <w:rPr>
-          <w:rFonts w:ascii="Times New Roman" w:eastAsia="Times New Roman" w:hAnsi="Times New Roman" w:cs="Times New Roman"/>
-          <w:sz w:val="24"/>
-          <w:szCs w:val="24"/>
-        </w:rPr>
-      </w:pPr>
+        <w:t>genotípicamente</w:t>
+      </w:r>
+      <w:proofErr w:type="spellEnd"/>
       <w:r>
         <w:rPr>
           <w:rFonts w:ascii="Verdana" w:eastAsia="Times New Roman" w:hAnsi="Verdana" w:cs="Times New Roman"/>
@@ -9338,19 +9466,8 @@
           <w:sz w:val="20"/>
           <w:szCs w:val="20"/>
         </w:rPr>
-        <w:t>A utilização de representações em níveis de abstração mais altos tem sido investigada. Como estas representações são mais fenotípicas, facilitariam sua utilização em determinados ambientes, onde essa transformação "fenótipo - genótipo" é muito complexa. Neste caso, precisam ser criados os operadores específicos para utilizar estas representações.</w:t>
-      </w:r>
-    </w:p>
-    <w:p>
-      <w:pPr>
-        <w:spacing w:after="0" w:line="480" w:lineRule="auto"/>
-        <w:jc w:val="both"/>
-        <w:rPr>
-          <w:rFonts w:ascii="Times New Roman" w:eastAsia="Times New Roman" w:hAnsi="Times New Roman" w:cs="Times New Roman"/>
-          <w:sz w:val="24"/>
-          <w:szCs w:val="24"/>
-        </w:rPr>
-      </w:pPr>
+        <w:t xml:space="preserve"> por vetores binários, onde cada elemento de um vetor denota a presença (1) ou ausência (0) de uma determinada característica: o seu genótipo. Os elementos podem ser combinados formando as características reais do indivíduo, ou o seu fenótipo. Teoricamente, esta </w:t>
+      </w:r>
       <w:r>
         <w:rPr>
           <w:rFonts w:ascii="Verdana" w:eastAsia="Times New Roman" w:hAnsi="Verdana" w:cs="Times New Roman"/>
@@ -9358,7 +9475,8 @@
           <w:sz w:val="20"/>
           <w:szCs w:val="20"/>
         </w:rPr>
-        <w:t>O princípio básico do funcionamento dos AGs é que um critério de seleção vai fazer com que, depois de muitas gerações, o conjunto inicial de indivíduos gere indivíduos mais aptos. A maioria dos métodos de seleção são projetados para escolher preferencialmente indivíduos com maiores notas de aptidão, embora não exclusivamente, a fim de manter a diversidade da população. Um método de seleção muito utilizado é o Método da Roleta, onde indivíduos de uma geração são escolhidos para fazer parte da próxima geração, através de um sorteio de roleta.</w:t>
+        <w:lastRenderedPageBreak/>
+        <w:t>representação é independente do problema, pois uma vez encontrada a representação em vetores binários, as operações padrão podem ser utilizadas, facilitando o seu emprego em diferentes classes de problemas.</w:t>
       </w:r>
     </w:p>
     <w:p>
@@ -9378,33 +9496,7 @@
           <w:sz w:val="20"/>
           <w:szCs w:val="20"/>
         </w:rPr>
-        <w:t>Neste método, cada indivíduo da população é representado na roleta proporcionalmente ao seu índice de aptidão. Assim, aos indivíduos com alta aptidão é dada uma porção maior da roleta, enquanto aos de aptidão mais baixa é dada uma porção relativamente menor da roleta. Finalmente, a roleta é girada um determinado número de vezes, dependendo do tamanho da população, e são escolhidos, como indivíduos que participarão da próxima geração, aqueles sorteados na roleta.</w:t>
-      </w:r>
-    </w:p>
-    <w:p>
-      <w:pPr>
-        <w:spacing w:after="0" w:line="240" w:lineRule="auto"/>
-        <w:rPr>
-          <w:rFonts w:ascii="Verdana" w:eastAsia="Times New Roman" w:hAnsi="Verdana" w:cs="Times New Roman"/>
-          <w:sz w:val="24"/>
-          <w:szCs w:val="24"/>
-        </w:rPr>
-      </w:pPr>
-      <w:r>
-        <w:rPr>
-          <w:rFonts w:ascii="Times New Roman" w:eastAsia="Times New Roman" w:hAnsi="Times New Roman" w:cs="Times New Roman"/>
-          <w:sz w:val="24"/>
-          <w:szCs w:val="24"/>
-        </w:rPr>
-        <w:br/>
-      </w:r>
-      <w:r>
-        <w:rPr>
-          <w:rFonts w:ascii="Verdana" w:eastAsia="Times New Roman" w:hAnsi="Verdana" w:cs="Times New Roman"/>
-          <w:sz w:val="24"/>
-          <w:szCs w:val="24"/>
-        </w:rPr>
-        <w:br/>
+        <w:t>A utilização de representações em níveis de abstração mais altos tem sido investigada. Como estas representações são mais fenotípicas, facilitariam sua utilização em determinados ambientes, onde essa transformação "fenótipo - genótipo" é muito complexa. Neste caso, precisam ser criados os operadores específicos para utilizar estas representações.</w:t>
       </w:r>
     </w:p>
     <w:p>
@@ -9412,7 +9504,7 @@
         <w:spacing w:after="0" w:line="480" w:lineRule="auto"/>
         <w:jc w:val="both"/>
         <w:rPr>
-          <w:rFonts w:ascii="Verdana" w:eastAsia="Times New Roman" w:hAnsi="Verdana" w:cs="Times New Roman"/>
+          <w:rFonts w:ascii="Times New Roman" w:eastAsia="Times New Roman" w:hAnsi="Times New Roman" w:cs="Times New Roman"/>
           <w:sz w:val="24"/>
           <w:szCs w:val="24"/>
         </w:rPr>
@@ -9424,8 +9516,9 @@
           <w:sz w:val="20"/>
           <w:szCs w:val="20"/>
         </w:rPr>
-        <w:t xml:space="preserve">Inicialmente, é gerada uma população formada por um conjunto aleatório de indivíduos que podem ser vistos como possíveis soluções do problema. Durante o processo evolutivo, esta população é avaliada: para cada indivíduo é dada uma nota, ou índice, refletindo sua habilidade de adaptação a determinado ambiente. Uma porcentagem dos mais adaptados são mantidos, enquanto os outros são descartados (darwinismo). Os membros mantidos pela seleção podem sofrer modificações em suas características fundamentais através de </w:t>
-      </w:r>
+        <w:t xml:space="preserve">O princípio básico do funcionamento dos </w:t>
+      </w:r>
+      <w:proofErr w:type="spellStart"/>
       <w:r>
         <w:rPr>
           <w:rFonts w:ascii="Verdana" w:eastAsia="Times New Roman" w:hAnsi="Verdana" w:cs="Times New Roman"/>
@@ -9433,54 +9526,9 @@
           <w:sz w:val="20"/>
           <w:szCs w:val="20"/>
         </w:rPr>
-        <w:lastRenderedPageBreak/>
-        <w:t>mutações e cruzamento (crossover) ou recombinação genética gerando descendentes para a próxima geração. Este processo, chamado de reprodução, é repetido até que uma solução satisfatória seja encontrada.</w:t>
-      </w:r>
-    </w:p>
-    <w:p>
-      <w:pPr>
-        <w:spacing w:after="0" w:line="240" w:lineRule="auto"/>
-        <w:rPr>
-          <w:rFonts w:ascii="Verdana" w:eastAsia="Times New Roman" w:hAnsi="Verdana" w:cs="Times New Roman"/>
-          <w:sz w:val="24"/>
-          <w:szCs w:val="24"/>
-        </w:rPr>
-      </w:pPr>
-      <w:r>
-        <w:rPr>
-          <w:rFonts w:ascii="Verdana" w:eastAsia="Times New Roman" w:hAnsi="Verdana" w:cs="Times New Roman"/>
-          <w:sz w:val="24"/>
-          <w:szCs w:val="24"/>
-        </w:rPr>
-        <w:br/>
-      </w:r>
-      <w:r>
-        <w:rPr>
-          <w:rFonts w:ascii="Verdana" w:eastAsia="Times New Roman" w:hAnsi="Verdana" w:cs="Times New Roman"/>
-          <w:sz w:val="24"/>
-          <w:szCs w:val="24"/>
-        </w:rPr>
-        <w:br/>
-      </w:r>
-      <w:r>
-        <w:rPr>
-          <w:rFonts w:ascii="Verdana" w:eastAsia="Times New Roman" w:hAnsi="Verdana" w:cs="Times New Roman"/>
-          <w:sz w:val="24"/>
-          <w:szCs w:val="24"/>
-        </w:rPr>
-        <w:br/>
-      </w:r>
-    </w:p>
-    <w:p>
-      <w:pPr>
-        <w:spacing w:after="0" w:line="480" w:lineRule="auto"/>
-        <w:jc w:val="both"/>
-        <w:rPr>
-          <w:rFonts w:ascii="Verdana" w:eastAsia="Times New Roman" w:hAnsi="Verdana" w:cs="Times New Roman"/>
-          <w:sz w:val="24"/>
-          <w:szCs w:val="24"/>
-        </w:rPr>
-      </w:pPr>
+        <w:t>AGs</w:t>
+      </w:r>
+      <w:proofErr w:type="spellEnd"/>
       <w:r>
         <w:rPr>
           <w:rFonts w:ascii="Verdana" w:eastAsia="Times New Roman" w:hAnsi="Verdana" w:cs="Times New Roman"/>
@@ -9488,25 +9536,7 @@
           <w:sz w:val="20"/>
           <w:szCs w:val="20"/>
         </w:rPr>
-        <w:t>Toda tarefa de busca e otimização possui vários componentes, entre eles: o espaço de busca, onde são consideradas todas as possibilidades de solução de um determinado problema e a função de avaliação (ou função de custo), uma maneira de avaliar os membros do espaço de busca. Existem muitos métodos de busca e funções de avaliação.</w:t>
-      </w:r>
-    </w:p>
-    <w:p>
-      <w:pPr>
-        <w:spacing w:after="0" w:line="240" w:lineRule="auto"/>
-        <w:rPr>
-          <w:rFonts w:ascii="Verdana" w:eastAsia="Times New Roman" w:hAnsi="Verdana" w:cs="Times New Roman"/>
-          <w:sz w:val="24"/>
-          <w:szCs w:val="24"/>
-        </w:rPr>
-      </w:pPr>
-      <w:r>
-        <w:rPr>
-          <w:rFonts w:ascii="Verdana" w:eastAsia="Times New Roman" w:hAnsi="Verdana" w:cs="Times New Roman"/>
-          <w:sz w:val="24"/>
-          <w:szCs w:val="24"/>
-        </w:rPr>
-        <w:br/>
+        <w:t xml:space="preserve"> é que um critério de seleção vai fazer com que, depois de muitas gerações, o conjunto inicial de indivíduos gere indivíduos mais aptos. A maioria dos métodos de seleção são projetados para escolher preferencialmente indivíduos com maiores notas de aptidão, embora não exclusivamente, a fim de manter a diversidade da população. Um método de seleção muito utilizado é o Método da Roleta, onde indivíduos de uma geração são escolhidos para fazer parte da próxima geração, através de um sorteio de roleta.</w:t>
       </w:r>
     </w:p>
     <w:p>
@@ -9514,7 +9544,7 @@
         <w:spacing w:after="0" w:line="480" w:lineRule="auto"/>
         <w:jc w:val="both"/>
         <w:rPr>
-          <w:rFonts w:ascii="Verdana" w:eastAsia="Times New Roman" w:hAnsi="Verdana" w:cs="Times New Roman"/>
+          <w:rFonts w:ascii="Times New Roman" w:eastAsia="Times New Roman" w:hAnsi="Times New Roman" w:cs="Times New Roman"/>
           <w:sz w:val="24"/>
           <w:szCs w:val="24"/>
         </w:rPr>
@@ -9526,7 +9556,7 @@
           <w:sz w:val="20"/>
           <w:szCs w:val="20"/>
         </w:rPr>
-        <w:t>As técnicas de busca e otimização tradicionais iniciam-se com um único candidato que, iterativamente, é manipulado utilizando algumas heurísticas (estáticas) diretamente associadas ao problema a ser solucionado. Geralmente, estes processos heurísticos não são algorítmicos e sua simulação em computadores pode ser muito complexa. Apesar destes métodos não serem suficientemente robustos, isto não implica que eles sejam inúteis. Na prática, eles são amplamente utilizados, com sucesso, em inúmeras aplicações.</w:t>
+        <w:t>Neste método, cada indivíduo da população é representado na roleta proporcionalmente ao seu índice de aptidão. Assim, aos indivíduos com alta aptidão é dada uma porção maior da roleta, enquanto aos de aptidão mais baixa é dada uma porção relativamente menor da roleta. Finalmente, a roleta é girada um determinado número de vezes, dependendo do tamanho da população, e são escolhidos, como indivíduos que participarão da próxima geração, aqueles sorteados na roleta.</w:t>
       </w:r>
     </w:p>
     <w:p>
@@ -9538,6 +9568,14 @@
           <w:szCs w:val="24"/>
         </w:rPr>
       </w:pPr>
+      <w:r>
+        <w:rPr>
+          <w:rFonts w:ascii="Times New Roman" w:eastAsia="Times New Roman" w:hAnsi="Times New Roman" w:cs="Times New Roman"/>
+          <w:sz w:val="24"/>
+          <w:szCs w:val="24"/>
+        </w:rPr>
+        <w:br/>
+      </w:r>
       <w:r>
         <w:rPr>
           <w:rFonts w:ascii="Verdana" w:eastAsia="Times New Roman" w:hAnsi="Verdana" w:cs="Times New Roman"/>
@@ -9564,37 +9602,8 @@
           <w:sz w:val="20"/>
           <w:szCs w:val="20"/>
         </w:rPr>
-        <w:t>Por outro lado, as técnicas de computação evolucionária operam sobre uma população de candidatos em paralelo. Assim, elas podem fazer a busca em diferentes áreas do espaço de solução, alocando um número de membros apropriado para a busca em várias regiões.</w:t>
-      </w:r>
-    </w:p>
-    <w:p>
-      <w:pPr>
-        <w:spacing w:after="0" w:line="240" w:lineRule="auto"/>
-        <w:rPr>
-          <w:rFonts w:ascii="Verdana" w:eastAsia="Times New Roman" w:hAnsi="Verdana" w:cs="Times New Roman"/>
-          <w:sz w:val="24"/>
-          <w:szCs w:val="24"/>
-        </w:rPr>
-      </w:pPr>
-      <w:r>
-        <w:rPr>
-          <w:rFonts w:ascii="Verdana" w:eastAsia="Times New Roman" w:hAnsi="Verdana" w:cs="Times New Roman"/>
-          <w:sz w:val="24"/>
-          <w:szCs w:val="24"/>
-        </w:rPr>
-        <w:br/>
-      </w:r>
-    </w:p>
-    <w:p>
-      <w:pPr>
-        <w:spacing w:after="0" w:line="480" w:lineRule="auto"/>
-        <w:jc w:val="both"/>
-        <w:rPr>
-          <w:rFonts w:ascii="Verdana" w:eastAsia="Times New Roman" w:hAnsi="Verdana" w:cs="Times New Roman"/>
-          <w:sz w:val="24"/>
-          <w:szCs w:val="24"/>
-        </w:rPr>
-      </w:pPr>
+        <w:t xml:space="preserve">Inicialmente, é gerada uma população formada por um conjunto aleatório de indivíduos que podem ser vistos como possíveis soluções do problema. Durante o processo evolutivo, esta população é avaliada: para cada indivíduo é dada uma nota, ou índice, refletindo sua habilidade de adaptação a determinado ambiente. Uma porcentagem dos mais adaptados são mantidos, enquanto os outros são descartados (darwinismo). Os membros mantidos pela seleção podem sofrer modificações em suas características fundamentais através de </w:t>
+      </w:r>
       <w:r>
         <w:rPr>
           <w:rFonts w:ascii="Verdana" w:eastAsia="Times New Roman" w:hAnsi="Verdana" w:cs="Times New Roman"/>
@@ -9602,7 +9611,42 @@
           <w:sz w:val="20"/>
           <w:szCs w:val="20"/>
         </w:rPr>
-        <w:t>Os Algoritmos Genéticos (AGs) diferem dos métodos tradicionais de busca e otimização, principalmente em quatro aspectos:</w:t>
+        <w:lastRenderedPageBreak/>
+        <w:t>mutações e cruzamento (crossover) ou recombinação genética gerando descendentes para a próxima geração. Este processo, chamado de reprodução, é repetido até que uma solução satisfatória seja encontrada.</w:t>
+      </w:r>
+    </w:p>
+    <w:p>
+      <w:pPr>
+        <w:spacing w:after="0" w:line="240" w:lineRule="auto"/>
+        <w:rPr>
+          <w:rFonts w:ascii="Verdana" w:eastAsia="Times New Roman" w:hAnsi="Verdana" w:cs="Times New Roman"/>
+          <w:sz w:val="24"/>
+          <w:szCs w:val="24"/>
+        </w:rPr>
+      </w:pPr>
+      <w:r>
+        <w:rPr>
+          <w:rFonts w:ascii="Verdana" w:eastAsia="Times New Roman" w:hAnsi="Verdana" w:cs="Times New Roman"/>
+          <w:sz w:val="24"/>
+          <w:szCs w:val="24"/>
+        </w:rPr>
+        <w:br/>
+      </w:r>
+      <w:r>
+        <w:rPr>
+          <w:rFonts w:ascii="Verdana" w:eastAsia="Times New Roman" w:hAnsi="Verdana" w:cs="Times New Roman"/>
+          <w:sz w:val="24"/>
+          <w:szCs w:val="24"/>
+        </w:rPr>
+        <w:br/>
+      </w:r>
+      <w:r>
+        <w:rPr>
+          <w:rFonts w:ascii="Verdana" w:eastAsia="Times New Roman" w:hAnsi="Verdana" w:cs="Times New Roman"/>
+          <w:sz w:val="24"/>
+          <w:szCs w:val="24"/>
+        </w:rPr>
+        <w:br/>
       </w:r>
     </w:p>
     <w:p>
@@ -9622,7 +9666,25 @@
           <w:sz w:val="20"/>
           <w:szCs w:val="20"/>
         </w:rPr>
-        <w:t>1. AGs trabalham com uma codificação do conjunto de parâmetros e não com os próprios parâmetros.</w:t>
+        <w:t>Toda tarefa de busca e otimização possui vários componentes, entre eles: o espaço de busca, onde são consideradas todas as possibilidades de solução de um determinado problema e a função de avaliação (ou função de custo), uma maneira de avaliar os membros do espaço de busca. Existem muitos métodos de busca e funções de avaliação.</w:t>
+      </w:r>
+    </w:p>
+    <w:p>
+      <w:pPr>
+        <w:spacing w:after="0" w:line="240" w:lineRule="auto"/>
+        <w:rPr>
+          <w:rFonts w:ascii="Verdana" w:eastAsia="Times New Roman" w:hAnsi="Verdana" w:cs="Times New Roman"/>
+          <w:sz w:val="24"/>
+          <w:szCs w:val="24"/>
+        </w:rPr>
+      </w:pPr>
+      <w:r>
+        <w:rPr>
+          <w:rFonts w:ascii="Verdana" w:eastAsia="Times New Roman" w:hAnsi="Verdana" w:cs="Times New Roman"/>
+          <w:sz w:val="24"/>
+          <w:szCs w:val="24"/>
+        </w:rPr>
+        <w:br/>
       </w:r>
     </w:p>
     <w:p>
@@ -9642,7 +9704,25 @@
           <w:sz w:val="20"/>
           <w:szCs w:val="20"/>
         </w:rPr>
-        <w:t>2. AGs trabalham com uma população e não com um único ponto.</w:t>
+        <w:t>As técnicas de busca e otimização tradicionais iniciam-se com um único candidato que, iterativamente, é manipulado utilizando algumas heurísticas (estáticas) diretamente associadas ao problema a ser solucionado. Geralmente, estes processos heurísticos não são algorítmicos e sua simulação em computadores pode ser muito complexa. Apesar destes métodos não serem suficientemente robustos, isto não implica que eles sejam inúteis. Na prática, eles são amplamente utilizados, com sucesso, em inúmeras aplicações.</w:t>
+      </w:r>
+    </w:p>
+    <w:p>
+      <w:pPr>
+        <w:spacing w:after="0" w:line="240" w:lineRule="auto"/>
+        <w:rPr>
+          <w:rFonts w:ascii="Verdana" w:eastAsia="Times New Roman" w:hAnsi="Verdana" w:cs="Times New Roman"/>
+          <w:sz w:val="24"/>
+          <w:szCs w:val="24"/>
+        </w:rPr>
+      </w:pPr>
+      <w:r>
+        <w:rPr>
+          <w:rFonts w:ascii="Verdana" w:eastAsia="Times New Roman" w:hAnsi="Verdana" w:cs="Times New Roman"/>
+          <w:sz w:val="24"/>
+          <w:szCs w:val="24"/>
+        </w:rPr>
+        <w:br/>
       </w:r>
     </w:p>
     <w:p>
@@ -9662,7 +9742,25 @@
           <w:sz w:val="20"/>
           <w:szCs w:val="20"/>
         </w:rPr>
-        <w:t>3. AGs utilizam informações de custo ou recompensa e não derivadas ou outro conhecimento auxiliar.</w:t>
+        <w:t>Por outro lado, as técnicas de computação evolucionária operam sobre uma população de candidatos em paralelo. Assim, elas podem fazer a busca em diferentes áreas do espaço de solução, alocando um número de membros apropriado para a busca em várias regiões.</w:t>
+      </w:r>
+    </w:p>
+    <w:p>
+      <w:pPr>
+        <w:spacing w:after="0" w:line="240" w:lineRule="auto"/>
+        <w:rPr>
+          <w:rFonts w:ascii="Verdana" w:eastAsia="Times New Roman" w:hAnsi="Verdana" w:cs="Times New Roman"/>
+          <w:sz w:val="24"/>
+          <w:szCs w:val="24"/>
+        </w:rPr>
+      </w:pPr>
+      <w:r>
+        <w:rPr>
+          <w:rFonts w:ascii="Verdana" w:eastAsia="Times New Roman" w:hAnsi="Verdana" w:cs="Times New Roman"/>
+          <w:sz w:val="24"/>
+          <w:szCs w:val="24"/>
+        </w:rPr>
+        <w:br/>
       </w:r>
     </w:p>
     <w:p>
@@ -9682,20 +9780,9 @@
           <w:sz w:val="20"/>
           <w:szCs w:val="20"/>
         </w:rPr>
-        <w:lastRenderedPageBreak/>
-        <w:t>4. AGs utilizam regras de transição probabilísticas e não determinísticas.</w:t>
-      </w:r>
-    </w:p>
-    <w:p>
-      <w:pPr>
-        <w:spacing w:after="0" w:line="480" w:lineRule="auto"/>
-        <w:jc w:val="both"/>
-        <w:rPr>
-          <w:rFonts w:ascii="Verdana" w:eastAsia="Times New Roman" w:hAnsi="Verdana" w:cs="Times New Roman"/>
-          <w:sz w:val="24"/>
-          <w:szCs w:val="24"/>
-        </w:rPr>
-      </w:pPr>
+        <w:t>Os Algoritmos Genéticos (</w:t>
+      </w:r>
+      <w:proofErr w:type="spellStart"/>
       <w:r>
         <w:rPr>
           <w:rFonts w:ascii="Verdana" w:eastAsia="Times New Roman" w:hAnsi="Verdana" w:cs="Times New Roman"/>
@@ -9703,19 +9790,9 @@
           <w:sz w:val="20"/>
           <w:szCs w:val="20"/>
         </w:rPr>
-        <w:t>Algoritmos Genéticos são muito eficientes para busca de soluções ótimas, ou aproximadamente ótimas em uma grande variedade de problemas, pois não impõem muitas das limitações encontradas nos métodos de busca tradicionais.</w:t>
-      </w:r>
-    </w:p>
-    <w:p>
-      <w:pPr>
-        <w:spacing w:after="0" w:line="480" w:lineRule="auto"/>
-        <w:jc w:val="both"/>
-        <w:rPr>
-          <w:rFonts w:ascii="Verdana" w:eastAsia="Times New Roman" w:hAnsi="Verdana" w:cs="Times New Roman"/>
-          <w:sz w:val="24"/>
-          <w:szCs w:val="24"/>
-        </w:rPr>
-      </w:pPr>
+        <w:t>AGs</w:t>
+      </w:r>
+      <w:proofErr w:type="spellEnd"/>
       <w:r>
         <w:rPr>
           <w:rFonts w:ascii="Verdana" w:eastAsia="Times New Roman" w:hAnsi="Verdana" w:cs="Times New Roman"/>
@@ -9723,7 +9800,7 @@
           <w:sz w:val="20"/>
           <w:szCs w:val="20"/>
         </w:rPr>
-        <w:t>Além de ser uma estratégia de gerar-e-testar muito elegante, por serem baseados na evolução biológica, são capazes de identificar e explorar fatores ambientais e convergir para soluções ótimas, ou aproximadamente ótimas em níveis globais.</w:t>
+        <w:t>) diferem dos métodos tradicionais de busca e otimização, principalmente em quatro aspectos:</w:t>
       </w:r>
     </w:p>
     <w:p>
@@ -9743,37 +9820,9 @@
           <w:sz w:val="20"/>
           <w:szCs w:val="20"/>
         </w:rPr>
-        <w:t>"Quanto melhor um indivíduo se adaptar ao seu meio ambiente, maior será sua chance de sobreviver e gerar descendentes": este é o conceito básico da evolução genética biológica.A área biológica mais proximamente ligada aos Algoritmos Genéticos é a Genética Populacional.</w:t>
-      </w:r>
-    </w:p>
-    <w:p>
-      <w:pPr>
-        <w:spacing w:after="0" w:line="240" w:lineRule="auto"/>
-        <w:rPr>
-          <w:rFonts w:ascii="Verdana" w:eastAsia="Times New Roman" w:hAnsi="Verdana" w:cs="Times New Roman"/>
-          <w:sz w:val="24"/>
-          <w:szCs w:val="24"/>
-        </w:rPr>
-      </w:pPr>
-      <w:r>
-        <w:rPr>
-          <w:rFonts w:ascii="Verdana" w:eastAsia="Times New Roman" w:hAnsi="Verdana" w:cs="Times New Roman"/>
-          <w:sz w:val="24"/>
-          <w:szCs w:val="24"/>
-        </w:rPr>
-        <w:br/>
-      </w:r>
-    </w:p>
-    <w:p>
-      <w:pPr>
-        <w:spacing w:after="0" w:line="480" w:lineRule="auto"/>
-        <w:jc w:val="both"/>
-        <w:rPr>
-          <w:rFonts w:ascii="Verdana" w:eastAsia="Times New Roman" w:hAnsi="Verdana" w:cs="Times New Roman"/>
-          <w:sz w:val="24"/>
-          <w:szCs w:val="24"/>
-        </w:rPr>
-      </w:pPr>
+        <w:t xml:space="preserve">1. </w:t>
+      </w:r>
+      <w:proofErr w:type="spellStart"/>
       <w:r>
         <w:rPr>
           <w:rFonts w:ascii="Verdana" w:eastAsia="Times New Roman" w:hAnsi="Verdana" w:cs="Times New Roman"/>
@@ -9781,6 +9830,255 @@
           <w:sz w:val="20"/>
           <w:szCs w:val="20"/>
         </w:rPr>
+        <w:t>AGs</w:t>
+      </w:r>
+      <w:proofErr w:type="spellEnd"/>
+      <w:r>
+        <w:rPr>
+          <w:rFonts w:ascii="Verdana" w:eastAsia="Times New Roman" w:hAnsi="Verdana" w:cs="Times New Roman"/>
+          <w:color w:val="000000"/>
+          <w:sz w:val="20"/>
+          <w:szCs w:val="20"/>
+        </w:rPr>
+        <w:t xml:space="preserve"> trabalham com uma codificação do conjunto de parâmetros e não com os próprios parâmetros.</w:t>
+      </w:r>
+    </w:p>
+    <w:p>
+      <w:pPr>
+        <w:spacing w:after="0" w:line="480" w:lineRule="auto"/>
+        <w:jc w:val="both"/>
+        <w:rPr>
+          <w:rFonts w:ascii="Verdana" w:eastAsia="Times New Roman" w:hAnsi="Verdana" w:cs="Times New Roman"/>
+          <w:sz w:val="24"/>
+          <w:szCs w:val="24"/>
+        </w:rPr>
+      </w:pPr>
+      <w:r>
+        <w:rPr>
+          <w:rFonts w:ascii="Verdana" w:eastAsia="Times New Roman" w:hAnsi="Verdana" w:cs="Times New Roman"/>
+          <w:color w:val="000000"/>
+          <w:sz w:val="20"/>
+          <w:szCs w:val="20"/>
+        </w:rPr>
+        <w:t xml:space="preserve">2. </w:t>
+      </w:r>
+      <w:proofErr w:type="spellStart"/>
+      <w:r>
+        <w:rPr>
+          <w:rFonts w:ascii="Verdana" w:eastAsia="Times New Roman" w:hAnsi="Verdana" w:cs="Times New Roman"/>
+          <w:color w:val="000000"/>
+          <w:sz w:val="20"/>
+          <w:szCs w:val="20"/>
+        </w:rPr>
+        <w:t>AGs</w:t>
+      </w:r>
+      <w:proofErr w:type="spellEnd"/>
+      <w:r>
+        <w:rPr>
+          <w:rFonts w:ascii="Verdana" w:eastAsia="Times New Roman" w:hAnsi="Verdana" w:cs="Times New Roman"/>
+          <w:color w:val="000000"/>
+          <w:sz w:val="20"/>
+          <w:szCs w:val="20"/>
+        </w:rPr>
+        <w:t xml:space="preserve"> trabalham com uma população e não com um único ponto.</w:t>
+      </w:r>
+    </w:p>
+    <w:p>
+      <w:pPr>
+        <w:spacing w:after="0" w:line="480" w:lineRule="auto"/>
+        <w:jc w:val="both"/>
+        <w:rPr>
+          <w:rFonts w:ascii="Verdana" w:eastAsia="Times New Roman" w:hAnsi="Verdana" w:cs="Times New Roman"/>
+          <w:sz w:val="24"/>
+          <w:szCs w:val="24"/>
+        </w:rPr>
+      </w:pPr>
+      <w:r>
+        <w:rPr>
+          <w:rFonts w:ascii="Verdana" w:eastAsia="Times New Roman" w:hAnsi="Verdana" w:cs="Times New Roman"/>
+          <w:color w:val="000000"/>
+          <w:sz w:val="20"/>
+          <w:szCs w:val="20"/>
+        </w:rPr>
+        <w:t xml:space="preserve">3. </w:t>
+      </w:r>
+      <w:proofErr w:type="spellStart"/>
+      <w:r>
+        <w:rPr>
+          <w:rFonts w:ascii="Verdana" w:eastAsia="Times New Roman" w:hAnsi="Verdana" w:cs="Times New Roman"/>
+          <w:color w:val="000000"/>
+          <w:sz w:val="20"/>
+          <w:szCs w:val="20"/>
+        </w:rPr>
+        <w:t>AGs</w:t>
+      </w:r>
+      <w:proofErr w:type="spellEnd"/>
+      <w:r>
+        <w:rPr>
+          <w:rFonts w:ascii="Verdana" w:eastAsia="Times New Roman" w:hAnsi="Verdana" w:cs="Times New Roman"/>
+          <w:color w:val="000000"/>
+          <w:sz w:val="20"/>
+          <w:szCs w:val="20"/>
+        </w:rPr>
+        <w:t xml:space="preserve"> utilizam informações de custo ou recompensa e não derivadas ou outro conhecimento auxiliar.</w:t>
+      </w:r>
+    </w:p>
+    <w:p>
+      <w:pPr>
+        <w:spacing w:after="0" w:line="480" w:lineRule="auto"/>
+        <w:jc w:val="both"/>
+        <w:rPr>
+          <w:rFonts w:ascii="Verdana" w:eastAsia="Times New Roman" w:hAnsi="Verdana" w:cs="Times New Roman"/>
+          <w:sz w:val="24"/>
+          <w:szCs w:val="24"/>
+        </w:rPr>
+      </w:pPr>
+      <w:r>
+        <w:rPr>
+          <w:rFonts w:ascii="Verdana" w:eastAsia="Times New Roman" w:hAnsi="Verdana" w:cs="Times New Roman"/>
+          <w:color w:val="000000"/>
+          <w:sz w:val="20"/>
+          <w:szCs w:val="20"/>
+        </w:rPr>
+        <w:lastRenderedPageBreak/>
+        <w:t xml:space="preserve">4. </w:t>
+      </w:r>
+      <w:proofErr w:type="spellStart"/>
+      <w:r>
+        <w:rPr>
+          <w:rFonts w:ascii="Verdana" w:eastAsia="Times New Roman" w:hAnsi="Verdana" w:cs="Times New Roman"/>
+          <w:color w:val="000000"/>
+          <w:sz w:val="20"/>
+          <w:szCs w:val="20"/>
+        </w:rPr>
+        <w:t>AGs</w:t>
+      </w:r>
+      <w:proofErr w:type="spellEnd"/>
+      <w:r>
+        <w:rPr>
+          <w:rFonts w:ascii="Verdana" w:eastAsia="Times New Roman" w:hAnsi="Verdana" w:cs="Times New Roman"/>
+          <w:color w:val="000000"/>
+          <w:sz w:val="20"/>
+          <w:szCs w:val="20"/>
+        </w:rPr>
+        <w:t xml:space="preserve"> utilizam regras de transição probabilísticas e não determinísticas.</w:t>
+      </w:r>
+    </w:p>
+    <w:p>
+      <w:pPr>
+        <w:spacing w:after="0" w:line="480" w:lineRule="auto"/>
+        <w:jc w:val="both"/>
+        <w:rPr>
+          <w:rFonts w:ascii="Verdana" w:eastAsia="Times New Roman" w:hAnsi="Verdana" w:cs="Times New Roman"/>
+          <w:sz w:val="24"/>
+          <w:szCs w:val="24"/>
+        </w:rPr>
+      </w:pPr>
+      <w:r>
+        <w:rPr>
+          <w:rFonts w:ascii="Verdana" w:eastAsia="Times New Roman" w:hAnsi="Verdana" w:cs="Times New Roman"/>
+          <w:color w:val="000000"/>
+          <w:sz w:val="20"/>
+          <w:szCs w:val="20"/>
+        </w:rPr>
+        <w:t>Algoritmos Genéticos são muito eficientes para busca de soluções ótimas, ou aproximadamente ótimas em uma grande variedade de problemas, pois não impõem muitas das limitações encontradas nos métodos de busca tradicionais.</w:t>
+      </w:r>
+    </w:p>
+    <w:p>
+      <w:pPr>
+        <w:spacing w:after="0" w:line="480" w:lineRule="auto"/>
+        <w:jc w:val="both"/>
+        <w:rPr>
+          <w:rFonts w:ascii="Verdana" w:eastAsia="Times New Roman" w:hAnsi="Verdana" w:cs="Times New Roman"/>
+          <w:sz w:val="24"/>
+          <w:szCs w:val="24"/>
+        </w:rPr>
+      </w:pPr>
+      <w:r>
+        <w:rPr>
+          <w:rFonts w:ascii="Verdana" w:eastAsia="Times New Roman" w:hAnsi="Verdana" w:cs="Times New Roman"/>
+          <w:color w:val="000000"/>
+          <w:sz w:val="20"/>
+          <w:szCs w:val="20"/>
+        </w:rPr>
+        <w:t>Além de ser uma estratégia de gerar-e-testar muito elegante, por serem baseados na evolução biológica, são capazes de identificar e explorar fatores ambientais e convergir para soluções ótimas, ou aproximadamente ótimas em níveis globais.</w:t>
+      </w:r>
+    </w:p>
+    <w:p>
+      <w:pPr>
+        <w:spacing w:after="0" w:line="480" w:lineRule="auto"/>
+        <w:jc w:val="both"/>
+        <w:rPr>
+          <w:rFonts w:ascii="Verdana" w:eastAsia="Times New Roman" w:hAnsi="Verdana" w:cs="Times New Roman"/>
+          <w:sz w:val="24"/>
+          <w:szCs w:val="24"/>
+        </w:rPr>
+      </w:pPr>
+      <w:r>
+        <w:rPr>
+          <w:rFonts w:ascii="Verdana" w:eastAsia="Times New Roman" w:hAnsi="Verdana" w:cs="Times New Roman"/>
+          <w:color w:val="000000"/>
+          <w:sz w:val="20"/>
+          <w:szCs w:val="20"/>
+        </w:rPr>
+        <w:t xml:space="preserve">"Quanto melhor um indivíduo se adaptar ao seu meio ambiente, maior será sua chance de sobreviver e gerar descendentes": este é o conceito básico da evolução genética </w:t>
+      </w:r>
+      <w:proofErr w:type="spellStart"/>
+      <w:r>
+        <w:rPr>
+          <w:rFonts w:ascii="Verdana" w:eastAsia="Times New Roman" w:hAnsi="Verdana" w:cs="Times New Roman"/>
+          <w:color w:val="000000"/>
+          <w:sz w:val="20"/>
+          <w:szCs w:val="20"/>
+        </w:rPr>
+        <w:t>biológica.A</w:t>
+      </w:r>
+      <w:proofErr w:type="spellEnd"/>
+      <w:r>
+        <w:rPr>
+          <w:rFonts w:ascii="Verdana" w:eastAsia="Times New Roman" w:hAnsi="Verdana" w:cs="Times New Roman"/>
+          <w:color w:val="000000"/>
+          <w:sz w:val="20"/>
+          <w:szCs w:val="20"/>
+        </w:rPr>
+        <w:t xml:space="preserve"> área biológica mais proximamente ligada aos Algoritmos Genéticos é a Genética Populacional.</w:t>
+      </w:r>
+    </w:p>
+    <w:p>
+      <w:pPr>
+        <w:spacing w:after="0" w:line="240" w:lineRule="auto"/>
+        <w:rPr>
+          <w:rFonts w:ascii="Verdana" w:eastAsia="Times New Roman" w:hAnsi="Verdana" w:cs="Times New Roman"/>
+          <w:sz w:val="24"/>
+          <w:szCs w:val="24"/>
+        </w:rPr>
+      </w:pPr>
+      <w:r>
+        <w:rPr>
+          <w:rFonts w:ascii="Verdana" w:eastAsia="Times New Roman" w:hAnsi="Verdana" w:cs="Times New Roman"/>
+          <w:sz w:val="24"/>
+          <w:szCs w:val="24"/>
+        </w:rPr>
+        <w:br/>
+      </w:r>
+    </w:p>
+    <w:p>
+      <w:pPr>
+        <w:spacing w:after="0" w:line="480" w:lineRule="auto"/>
+        <w:jc w:val="both"/>
+        <w:rPr>
+          <w:rFonts w:ascii="Verdana" w:eastAsia="Times New Roman" w:hAnsi="Verdana" w:cs="Times New Roman"/>
+          <w:sz w:val="24"/>
+          <w:szCs w:val="24"/>
+        </w:rPr>
+      </w:pPr>
+      <w:r>
+        <w:rPr>
+          <w:rFonts w:ascii="Verdana" w:eastAsia="Times New Roman" w:hAnsi="Verdana" w:cs="Times New Roman"/>
+          <w:color w:val="000000"/>
+          <w:sz w:val="20"/>
+          <w:szCs w:val="20"/>
+        </w:rPr>
         <w:t>Embora possam parecer simplistas do ponto de vista biológico, estes algoritmos são suficientemente complexos para fornecer mecanismos de busca adaptativo poderosos e robustos</w:t>
       </w:r>
     </w:p>
@@ -9942,6 +10240,8 @@
           <w:szCs w:val="24"/>
         </w:rPr>
       </w:pPr>
+      <w:proofErr w:type="spellStart"/>
+      <w:proofErr w:type="gramStart"/>
       <w:r>
         <w:rPr>
           <w:rFonts w:ascii="Times New Roman" w:hAnsi="Times New Roman" w:cs="Times New Roman"/>
@@ -9949,7 +10249,18 @@
           <w:szCs w:val="24"/>
           <w:highlight w:val="yellow"/>
         </w:rPr>
-        <w:t>ção ao trabalho a ser feito.</w:t>
+        <w:t>ção</w:t>
+      </w:r>
+      <w:proofErr w:type="spellEnd"/>
+      <w:proofErr w:type="gramEnd"/>
+      <w:r>
+        <w:rPr>
+          <w:rFonts w:ascii="Times New Roman" w:hAnsi="Times New Roman" w:cs="Times New Roman"/>
+          <w:sz w:val="24"/>
+          <w:szCs w:val="24"/>
+          <w:highlight w:val="yellow"/>
+        </w:rPr>
+        <w:t xml:space="preserve"> ao trabalho a ser feito.</w:t>
       </w:r>
     </w:p>
     <w:p>
@@ -10021,7 +10332,47 @@
           <w:szCs w:val="24"/>
           <w:highlight w:val="yellow"/>
         </w:rPr>
-        <w:t>Se você está lendo este template, é porque está desmotivado e só começou o TG agora.</w:t>
+        <w:t xml:space="preserve">Se você está lendo este </w:t>
+      </w:r>
+      <w:proofErr w:type="spellStart"/>
+      <w:r>
+        <w:rPr>
+          <w:rFonts w:ascii="Times New Roman" w:hAnsi="Times New Roman" w:cs="Times New Roman"/>
+          <w:sz w:val="24"/>
+          <w:szCs w:val="24"/>
+          <w:highlight w:val="yellow"/>
+        </w:rPr>
+        <w:t>template</w:t>
+      </w:r>
+      <w:proofErr w:type="spellEnd"/>
+      <w:r>
+        <w:rPr>
+          <w:rFonts w:ascii="Times New Roman" w:hAnsi="Times New Roman" w:cs="Times New Roman"/>
+          <w:sz w:val="24"/>
+          <w:szCs w:val="24"/>
+          <w:highlight w:val="yellow"/>
+        </w:rPr>
+        <w:t xml:space="preserve">, é porque está desmotivado e só começou o </w:t>
+      </w:r>
+      <w:proofErr w:type="spellStart"/>
+      <w:r>
+        <w:rPr>
+          <w:rFonts w:ascii="Times New Roman" w:hAnsi="Times New Roman" w:cs="Times New Roman"/>
+          <w:sz w:val="24"/>
+          <w:szCs w:val="24"/>
+          <w:highlight w:val="yellow"/>
+        </w:rPr>
+        <w:t>TG</w:t>
+      </w:r>
+      <w:proofErr w:type="spellEnd"/>
+      <w:r>
+        <w:rPr>
+          <w:rFonts w:ascii="Times New Roman" w:hAnsi="Times New Roman" w:cs="Times New Roman"/>
+          <w:sz w:val="24"/>
+          <w:szCs w:val="24"/>
+          <w:highlight w:val="yellow"/>
+        </w:rPr>
+        <w:t xml:space="preserve"> agora.</w:t>
       </w:r>
     </w:p>
     <w:p>
@@ -10096,7 +10447,27 @@
           <w:szCs w:val="24"/>
           <w:highlight w:val="yellow"/>
         </w:rPr>
-        <w:t xml:space="preserve">Fazer um TG bacana </w:t>
+        <w:t xml:space="preserve">Fazer um </w:t>
+      </w:r>
+      <w:proofErr w:type="spellStart"/>
+      <w:r>
+        <w:rPr>
+          <w:rFonts w:ascii="Times New Roman" w:hAnsi="Times New Roman" w:cs="Times New Roman"/>
+          <w:sz w:val="24"/>
+          <w:szCs w:val="24"/>
+          <w:highlight w:val="yellow"/>
+        </w:rPr>
+        <w:t>TG</w:t>
+      </w:r>
+      <w:proofErr w:type="spellEnd"/>
+      <w:r>
+        <w:rPr>
+          <w:rFonts w:ascii="Times New Roman" w:hAnsi="Times New Roman" w:cs="Times New Roman"/>
+          <w:sz w:val="24"/>
+          <w:szCs w:val="24"/>
+          <w:highlight w:val="yellow"/>
+        </w:rPr>
+        <w:t xml:space="preserve"> bacana </w:t>
       </w:r>
       <w:r>
         <w:rPr>
@@ -10180,7 +10551,27 @@
           <w:szCs w:val="24"/>
           <w:highlight w:val="yellow"/>
         </w:rPr>
-        <w:t>Primeiro falaremos de Computação no Cap. 2. Depois falaremos de Provas, Teses e Exercícios no Cap. 3. No Cap.4 iremos abordar os assuntos de Iniciação Científica, enfatizando a importância que o PIBIC teve nas nossas vidas e, por fim, no Cap. 5, iremos fazer a Análise dos Parâmetros Temporais da realização de projetos de última hora.</w:t>
+        <w:t xml:space="preserve">Primeiro falaremos de Computação no Cap. 2. Depois falaremos de Provas, Teses e Exercícios no Cap. 3. No Cap.4 iremos abordar os assuntos de Iniciação Científica, enfatizando a importância que o </w:t>
+      </w:r>
+      <w:proofErr w:type="spellStart"/>
+      <w:r>
+        <w:rPr>
+          <w:rFonts w:ascii="Times New Roman" w:hAnsi="Times New Roman" w:cs="Times New Roman"/>
+          <w:sz w:val="24"/>
+          <w:szCs w:val="24"/>
+          <w:highlight w:val="yellow"/>
+        </w:rPr>
+        <w:t>PIBIC</w:t>
+      </w:r>
+      <w:proofErr w:type="spellEnd"/>
+      <w:r>
+        <w:rPr>
+          <w:rFonts w:ascii="Times New Roman" w:hAnsi="Times New Roman" w:cs="Times New Roman"/>
+          <w:sz w:val="24"/>
+          <w:szCs w:val="24"/>
+          <w:highlight w:val="yellow"/>
+        </w:rPr>
+        <w:t xml:space="preserve"> teve nas nossas vidas e, por fim, no Cap. 5, iremos fazer a Análise dos Parâmetros Temporais da realização de projetos de última hora.</w:t>
       </w:r>
     </w:p>
     <w:p>
@@ -10212,16 +10603,14 @@
           <w:szCs w:val="24"/>
         </w:rPr>
       </w:pPr>
-      <w:bookmarkStart w:id="10" w:name="_Toc270929603"/>
-      <w:r>
-        <w:rPr>
-          <w:rFonts w:ascii="Times New Roman" w:hAnsi="Times New Roman" w:cs="Times New Roman"/>
-          <w:sz w:val="24"/>
-          <w:szCs w:val="24"/>
-        </w:rPr>
-        <w:t>Computação Científica</w:t>
-      </w:r>
-      <w:bookmarkEnd w:id="10"/>
+      <w:r>
+        <w:rPr>
+          <w:rFonts w:ascii="Times New Roman" w:hAnsi="Times New Roman" w:cs="Times New Roman"/>
+          <w:sz w:val="24"/>
+          <w:szCs w:val="24"/>
+        </w:rPr>
+        <w:t>Algoritmo Genético</w:t>
+      </w:r>
     </w:p>
     <w:p>
       <w:pPr>
@@ -10248,7 +10637,7 @@
         </w:rPr>
         <w:t xml:space="preserve"> </w:t>
       </w:r>
-      <w:bookmarkStart w:id="11" w:name="_Toc270929604"/>
+      <w:bookmarkStart w:id="10" w:name="_Toc270929604"/>
       <w:r>
         <w:rPr>
           <w:rFonts w:ascii="Times New Roman" w:hAnsi="Times New Roman" w:cs="Times New Roman"/>
@@ -10257,6 +10646,8 @@
         </w:rPr>
         <w:t>Introdução</w:t>
       </w:r>
+      <w:bookmarkStart w:id="11" w:name="_GoBack"/>
+      <w:bookmarkEnd w:id="10"/>
       <w:bookmarkEnd w:id="11"/>
     </w:p>
     <w:p>
@@ -10484,7 +10875,27 @@
           <w:szCs w:val="24"/>
           <w:highlight w:val="yellow"/>
         </w:rPr>
-        <w:t>Sem poblema, né?</w:t>
+        <w:t xml:space="preserve">Sem </w:t>
+      </w:r>
+      <w:proofErr w:type="spellStart"/>
+      <w:r>
+        <w:rPr>
+          <w:rFonts w:ascii="Times New Roman" w:hAnsi="Times New Roman" w:cs="Times New Roman"/>
+          <w:sz w:val="24"/>
+          <w:szCs w:val="24"/>
+          <w:highlight w:val="yellow"/>
+        </w:rPr>
+        <w:t>poblema</w:t>
+      </w:r>
+      <w:proofErr w:type="spellEnd"/>
+      <w:r>
+        <w:rPr>
+          <w:rFonts w:ascii="Times New Roman" w:hAnsi="Times New Roman" w:cs="Times New Roman"/>
+          <w:sz w:val="24"/>
+          <w:szCs w:val="24"/>
+          <w:highlight w:val="yellow"/>
+        </w:rPr>
+        <w:t>, né?</w:t>
       </w:r>
     </w:p>
     <w:p>
@@ -10541,6 +10952,7 @@
           <w:szCs w:val="24"/>
         </w:rPr>
       </w:pPr>
+      <w:proofErr w:type="spellStart"/>
       <w:r>
         <w:rPr>
           <w:rFonts w:ascii="Times New Roman" w:hAnsi="Times New Roman" w:cs="Times New Roman"/>
@@ -10548,7 +10960,57 @@
           <w:szCs w:val="24"/>
           <w:highlight w:val="yellow"/>
         </w:rPr>
-        <w:t>Bla, bla, bla.</w:t>
+        <w:t>Bla</w:t>
+      </w:r>
+      <w:proofErr w:type="spellEnd"/>
+      <w:r>
+        <w:rPr>
+          <w:rFonts w:ascii="Times New Roman" w:hAnsi="Times New Roman" w:cs="Times New Roman"/>
+          <w:sz w:val="24"/>
+          <w:szCs w:val="24"/>
+          <w:highlight w:val="yellow"/>
+        </w:rPr>
+        <w:t xml:space="preserve">, </w:t>
+      </w:r>
+      <w:proofErr w:type="spellStart"/>
+      <w:r>
+        <w:rPr>
+          <w:rFonts w:ascii="Times New Roman" w:hAnsi="Times New Roman" w:cs="Times New Roman"/>
+          <w:sz w:val="24"/>
+          <w:szCs w:val="24"/>
+          <w:highlight w:val="yellow"/>
+        </w:rPr>
+        <w:t>bla</w:t>
+      </w:r>
+      <w:proofErr w:type="spellEnd"/>
+      <w:r>
+        <w:rPr>
+          <w:rFonts w:ascii="Times New Roman" w:hAnsi="Times New Roman" w:cs="Times New Roman"/>
+          <w:sz w:val="24"/>
+          <w:szCs w:val="24"/>
+          <w:highlight w:val="yellow"/>
+        </w:rPr>
+        <w:t xml:space="preserve">, </w:t>
+      </w:r>
+      <w:proofErr w:type="spellStart"/>
+      <w:r>
+        <w:rPr>
+          <w:rFonts w:ascii="Times New Roman" w:hAnsi="Times New Roman" w:cs="Times New Roman"/>
+          <w:sz w:val="24"/>
+          <w:szCs w:val="24"/>
+          <w:highlight w:val="yellow"/>
+        </w:rPr>
+        <w:t>bla</w:t>
+      </w:r>
+      <w:proofErr w:type="spellEnd"/>
+      <w:r>
+        <w:rPr>
+          <w:rFonts w:ascii="Times New Roman" w:hAnsi="Times New Roman" w:cs="Times New Roman"/>
+          <w:sz w:val="24"/>
+          <w:szCs w:val="24"/>
+          <w:highlight w:val="yellow"/>
+        </w:rPr>
+        <w:t>.</w:t>
       </w:r>
     </w:p>
     <w:p>
@@ -11176,8 +11638,6 @@
           </wp:inline>
         </w:drawing>
       </w:r>
-      <w:bookmarkStart w:id="28" w:name="_GoBack"/>
-      <w:bookmarkEnd w:id="28"/>
     </w:p>
     <w:p>
       <w:pPr>
@@ -11249,7 +11709,7 @@
         </w:rPr>
         <w:t xml:space="preserve"> </w:t>
       </w:r>
-      <w:bookmarkStart w:id="29" w:name="_Toc270929623"/>
+      <w:bookmarkStart w:id="28" w:name="_Toc270929623"/>
       <w:r>
         <w:rPr>
           <w:rFonts w:ascii="Times New Roman" w:hAnsi="Times New Roman" w:cs="Times New Roman"/>
@@ -11258,7 +11718,7 @@
         </w:rPr>
         <w:t>Resultados</w:t>
       </w:r>
-      <w:bookmarkEnd w:id="29"/>
+      <w:bookmarkEnd w:id="28"/>
     </w:p>
     <w:p>
       <w:pPr>
@@ -11322,7 +11782,7 @@
           <w:szCs w:val="24"/>
         </w:rPr>
       </w:pPr>
-      <w:bookmarkStart w:id="30" w:name="_Toc270929624"/>
+      <w:bookmarkStart w:id="29" w:name="_Toc270929624"/>
       <w:r>
         <w:rPr>
           <w:rFonts w:ascii="Times New Roman" w:hAnsi="Times New Roman" w:cs="Times New Roman"/>
@@ -11331,7 +11791,7 @@
         </w:rPr>
         <w:t>Conclusão</w:t>
       </w:r>
-      <w:bookmarkEnd w:id="30"/>
+      <w:bookmarkEnd w:id="29"/>
     </w:p>
     <w:p>
       <w:pPr>
@@ -11357,7 +11817,67 @@
           <w:szCs w:val="24"/>
           <w:highlight w:val="yellow"/>
         </w:rPr>
-        <w:t>Concluímos, portanto, pelo presente trabalho, que os alunos que deixam o TG para a última hora são de dois tipos: caga-paus ou safos. Os dois conjuntos podem ter intersecção diferente de zero inclusive. No entanto, observamos que dentro do conjunto de caga-paus, a variável aleatória que descreve a nota do TG obedece a uma distribuição Normal com média R+ ou B, dependendo do ano, enquanto no conjunto de safos, a variável aleatória que descreve a nota do TG obedece uma distribuição Normal com média MB, na absoluta maioria das vezes.</w:t>
+        <w:t xml:space="preserve">Concluímos, portanto, pelo presente trabalho, que os alunos que deixam o </w:t>
+      </w:r>
+      <w:proofErr w:type="spellStart"/>
+      <w:r>
+        <w:rPr>
+          <w:rFonts w:ascii="Times New Roman" w:hAnsi="Times New Roman" w:cs="Times New Roman"/>
+          <w:sz w:val="24"/>
+          <w:szCs w:val="24"/>
+          <w:highlight w:val="yellow"/>
+        </w:rPr>
+        <w:t>TG</w:t>
+      </w:r>
+      <w:proofErr w:type="spellEnd"/>
+      <w:r>
+        <w:rPr>
+          <w:rFonts w:ascii="Times New Roman" w:hAnsi="Times New Roman" w:cs="Times New Roman"/>
+          <w:sz w:val="24"/>
+          <w:szCs w:val="24"/>
+          <w:highlight w:val="yellow"/>
+        </w:rPr>
+        <w:t xml:space="preserve"> para a última hora são de dois tipos: caga-paus ou safos. Os dois conjuntos podem ter intersecção diferente de zero inclusive. No entanto, observamos que dentro do conjunto de caga-paus, a variável aleatória que descreve a nota do </w:t>
+      </w:r>
+      <w:proofErr w:type="spellStart"/>
+      <w:r>
+        <w:rPr>
+          <w:rFonts w:ascii="Times New Roman" w:hAnsi="Times New Roman" w:cs="Times New Roman"/>
+          <w:sz w:val="24"/>
+          <w:szCs w:val="24"/>
+          <w:highlight w:val="yellow"/>
+        </w:rPr>
+        <w:t>TG</w:t>
+      </w:r>
+      <w:proofErr w:type="spellEnd"/>
+      <w:r>
+        <w:rPr>
+          <w:rFonts w:ascii="Times New Roman" w:hAnsi="Times New Roman" w:cs="Times New Roman"/>
+          <w:sz w:val="24"/>
+          <w:szCs w:val="24"/>
+          <w:highlight w:val="yellow"/>
+        </w:rPr>
+        <w:t xml:space="preserve"> obedece a uma distribuição Normal com média R+ ou B, dependendo do ano, enquanto no conjunto de safos, a variável aleatória que descreve a nota do </w:t>
+      </w:r>
+      <w:proofErr w:type="spellStart"/>
+      <w:r>
+        <w:rPr>
+          <w:rFonts w:ascii="Times New Roman" w:hAnsi="Times New Roman" w:cs="Times New Roman"/>
+          <w:sz w:val="24"/>
+          <w:szCs w:val="24"/>
+          <w:highlight w:val="yellow"/>
+        </w:rPr>
+        <w:t>TG</w:t>
+      </w:r>
+      <w:proofErr w:type="spellEnd"/>
+      <w:r>
+        <w:rPr>
+          <w:rFonts w:ascii="Times New Roman" w:hAnsi="Times New Roman" w:cs="Times New Roman"/>
+          <w:sz w:val="24"/>
+          <w:szCs w:val="24"/>
+          <w:highlight w:val="yellow"/>
+        </w:rPr>
+        <w:t xml:space="preserve"> obedece uma distribuição Normal com média MB, na absoluta maioria das vezes.</w:t>
       </w:r>
     </w:p>
     <w:p>
@@ -11398,7 +11918,7 @@
           <w:szCs w:val="24"/>
         </w:rPr>
       </w:pPr>
-      <w:bookmarkStart w:id="31" w:name="_Toc270929625"/>
+      <w:bookmarkStart w:id="30" w:name="_Toc270929625"/>
       <w:r>
         <w:rPr>
           <w:rFonts w:ascii="Times New Roman" w:hAnsi="Times New Roman" w:cs="Times New Roman"/>
@@ -11407,7 +11927,7 @@
         </w:rPr>
         <w:t>Referências</w:t>
       </w:r>
-      <w:bookmarkEnd w:id="31"/>
+      <w:bookmarkEnd w:id="30"/>
     </w:p>
     <w:p>
       <w:pPr>
@@ -11475,6 +11995,7 @@
           <w:highlight w:val="yellow"/>
         </w:rPr>
       </w:pPr>
+      <w:proofErr w:type="spellStart"/>
       <w:r>
         <w:rPr>
           <w:rFonts w:ascii="Times New Roman" w:hAnsi="Times New Roman" w:cs="Times New Roman"/>
@@ -11482,7 +12003,17 @@
           <w:szCs w:val="24"/>
           <w:highlight w:val="yellow"/>
         </w:rPr>
-        <w:t xml:space="preserve">SAKUDE, Milton T. </w:t>
+        <w:t>SAKUDE</w:t>
+      </w:r>
+      <w:proofErr w:type="spellEnd"/>
+      <w:r>
+        <w:rPr>
+          <w:rFonts w:ascii="Times New Roman" w:hAnsi="Times New Roman" w:cs="Times New Roman"/>
+          <w:sz w:val="24"/>
+          <w:szCs w:val="24"/>
+          <w:highlight w:val="yellow"/>
+        </w:rPr>
+        <w:t xml:space="preserve">, Milton T. </w:t>
       </w:r>
       <w:r>
         <w:rPr>
@@ -11619,6 +12150,7 @@
           <w:highlight w:val="yellow"/>
         </w:rPr>
       </w:pPr>
+      <w:proofErr w:type="spellStart"/>
       <w:r>
         <w:rPr>
           <w:rFonts w:ascii="Times New Roman" w:hAnsi="Times New Roman" w:cs="Times New Roman"/>
@@ -11626,7 +12158,17 @@
           <w:szCs w:val="24"/>
           <w:highlight w:val="yellow"/>
         </w:rPr>
-        <w:t xml:space="preserve">BERBERT, Gladstone. </w:t>
+        <w:t>BERBERT</w:t>
+      </w:r>
+      <w:proofErr w:type="spellEnd"/>
+      <w:r>
+        <w:rPr>
+          <w:rFonts w:ascii="Times New Roman" w:hAnsi="Times New Roman" w:cs="Times New Roman"/>
+          <w:sz w:val="24"/>
+          <w:szCs w:val="24"/>
+          <w:highlight w:val="yellow"/>
+        </w:rPr>
+        <w:t xml:space="preserve">, Gladstone. </w:t>
       </w:r>
       <w:r>
         <w:rPr>
@@ -11734,7 +12276,7 @@
           <w:szCs w:val="24"/>
         </w:rPr>
       </w:pPr>
-      <w:bookmarkStart w:id="32" w:name="_Toc270929626"/>
+      <w:bookmarkStart w:id="31" w:name="_Toc270929626"/>
       <w:r>
         <w:rPr>
           <w:rFonts w:ascii="Times New Roman" w:hAnsi="Times New Roman" w:cs="Times New Roman"/>
@@ -11743,7 +12285,7 @@
         </w:rPr>
         <w:t>Apêndice</w:t>
       </w:r>
-      <w:bookmarkEnd w:id="32"/>
+      <w:bookmarkEnd w:id="31"/>
     </w:p>
     <w:p>
       <w:pPr>
@@ -11926,9 +12468,11 @@
               <w:contextualSpacing/>
               <w:mirrorIndents/>
             </w:pPr>
+            <w:proofErr w:type="spellStart"/>
             <w:r>
               <w:t>TC</w:t>
             </w:r>
+            <w:proofErr w:type="spellEnd"/>
           </w:p>
         </w:tc>
         <w:tc>
@@ -12085,12 +12629,14 @@
                 <w:noProof w:val="0"/>
               </w:rPr>
             </w:pPr>
+            <w:proofErr w:type="spellStart"/>
             <w:r>
               <w:rPr>
                 <w:noProof w:val="0"/>
               </w:rPr>
               <w:t>XX</w:t>
             </w:r>
+            <w:proofErr w:type="spellEnd"/>
           </w:p>
         </w:tc>
       </w:tr>
@@ -12289,7 +12835,39 @@
                 <w:rFonts w:ascii="Times New Roman" w:hAnsi="Times New Roman" w:cs="Times New Roman"/>
                 <w:sz w:val="16"/>
               </w:rPr>
-              <w:t>O(ÕES)/ÓRGÃO(S) INTERNO(S)/DIVISÃO(ÕES):</w:t>
+              <w:t>O(</w:t>
+            </w:r>
+            <w:proofErr w:type="spellStart"/>
+            <w:r>
+              <w:rPr>
+                <w:rFonts w:ascii="Times New Roman" w:hAnsi="Times New Roman" w:cs="Times New Roman"/>
+                <w:sz w:val="16"/>
+              </w:rPr>
+              <w:t>ÕES</w:t>
+            </w:r>
+            <w:proofErr w:type="spellEnd"/>
+            <w:r>
+              <w:rPr>
+                <w:rFonts w:ascii="Times New Roman" w:hAnsi="Times New Roman" w:cs="Times New Roman"/>
+                <w:sz w:val="16"/>
+              </w:rPr>
+              <w:t>)/ÓRGÃO(S) INTERNO(S)/DIVISÃO(</w:t>
+            </w:r>
+            <w:proofErr w:type="spellStart"/>
+            <w:r>
+              <w:rPr>
+                <w:rFonts w:ascii="Times New Roman" w:hAnsi="Times New Roman" w:cs="Times New Roman"/>
+                <w:sz w:val="16"/>
+              </w:rPr>
+              <w:t>ÕES</w:t>
+            </w:r>
+            <w:proofErr w:type="spellEnd"/>
+            <w:r>
+              <w:rPr>
+                <w:rFonts w:ascii="Times New Roman" w:hAnsi="Times New Roman" w:cs="Times New Roman"/>
+                <w:sz w:val="16"/>
+              </w:rPr>
+              <w:t>):</w:t>
             </w:r>
           </w:p>
           <w:p>
@@ -12970,7 +13548,25 @@
                 <w:b/>
                 <w:sz w:val="18"/>
               </w:rPr>
-              <w:t>(X )  OSTENSIVO</w:t>
+              <w:t>(</w:t>
+            </w:r>
+            <w:proofErr w:type="gramStart"/>
+            <w:r>
+              <w:rPr>
+                <w:rFonts w:ascii="Times New Roman" w:hAnsi="Times New Roman" w:cs="Times New Roman"/>
+                <w:b/>
+                <w:sz w:val="18"/>
+              </w:rPr>
+              <w:t>X )</w:t>
+            </w:r>
+            <w:proofErr w:type="gramEnd"/>
+            <w:r>
+              <w:rPr>
+                <w:rFonts w:ascii="Times New Roman" w:hAnsi="Times New Roman" w:cs="Times New Roman"/>
+                <w:b/>
+                <w:sz w:val="18"/>
+              </w:rPr>
+              <w:t xml:space="preserve">  OSTENSIVO</w:t>
             </w:r>
             <w:r>
               <w:rPr>
@@ -13140,7 +13736,7 @@
           <w:rPr>
             <w:noProof/>
           </w:rPr>
-          <w:t>23</w:t>
+          <w:t>20</w:t>
         </w:r>
         <w:r>
           <w:rPr>
@@ -17122,7 +17718,7 @@
 </file>
 
 <file path=customXml/itemProps1.xml><?xml version="1.0" encoding="utf-8"?>
-<ds:datastoreItem xmlns:ds="http://schemas.openxmlformats.org/officeDocument/2006/customXml" ds:itemID="{13B61E0C-CC7D-4179-9EF2-9C1E3650FF99}">
+<ds:datastoreItem xmlns:ds="http://schemas.openxmlformats.org/officeDocument/2006/customXml" ds:itemID="{683BCED3-25A0-4B54-8B1A-BC2708AFBF04}">
   <ds:schemaRefs>
     <ds:schemaRef ds:uri="http://schemas.openxmlformats.org/officeDocument/2006/bibliography"/>
   </ds:schemaRefs>

</xml_diff>

<commit_message>
testes 33,5 e 7
</commit_message>
<xml_diff>
--- a/TG Carlos e Gabriel.docx
+++ b/TG Carlos e Gabriel.docx
@@ -186,52 +186,46 @@
           </w:p>
           <w:p>
             <w:pPr>
-              <w:pStyle w:val="Heading6"/>
               <w:spacing w:line="360" w:lineRule="auto"/>
+              <w:jc w:val="center"/>
+              <w:rPr>
+                <w:sz w:val="24"/>
+                <w:szCs w:val="24"/>
+              </w:rPr>
             </w:pPr>
             <w:r>
               <w:rPr>
-                <w:highlight w:val="yellow"/>
-              </w:rPr>
-              <w:t>Estudo sobre o Des</w:t>
-            </w:r>
-            <w:r>
-              <w:rPr>
-                <w:highlight w:val="yellow"/>
-              </w:rPr>
-              <w:t xml:space="preserve">envolvimento de </w:t>
-            </w:r>
-            <w:r>
-              <w:rPr>
-                <w:highlight w:val="yellow"/>
-              </w:rPr>
-              <w:t>Trabalhos Acadêmicos Em Cima da Hora</w:t>
+                <w:rFonts w:ascii="Times New Roman" w:eastAsia="Times New Roman" w:hAnsi="Times New Roman" w:cs="Times New Roman"/>
+                <w:sz w:val="36"/>
+                <w:szCs w:val="20"/>
+                <w:lang w:eastAsia="pt-BR"/>
+              </w:rPr>
+              <w:t xml:space="preserve">Aplicação de Algoritmo evolutivo para otimização </w:t>
+            </w:r>
+            <w:proofErr w:type="spellStart"/>
+            <w:r>
+              <w:rPr>
+                <w:rFonts w:ascii="Times New Roman" w:eastAsia="Times New Roman" w:hAnsi="Times New Roman" w:cs="Times New Roman"/>
+                <w:sz w:val="36"/>
+                <w:szCs w:val="20"/>
+                <w:lang w:eastAsia="pt-BR"/>
+              </w:rPr>
+              <w:t>multiobjetivo</w:t>
+            </w:r>
+            <w:proofErr w:type="spellEnd"/>
+            <w:r>
+              <w:rPr>
+                <w:rFonts w:ascii="Times New Roman" w:eastAsia="Times New Roman" w:hAnsi="Times New Roman" w:cs="Times New Roman"/>
+                <w:sz w:val="36"/>
+                <w:szCs w:val="20"/>
+                <w:lang w:eastAsia="pt-BR"/>
+              </w:rPr>
+              <w:t xml:space="preserve"> em cobertura e componente conexa de redes sem fio considerando cenário com obstáculos</w:t>
             </w:r>
           </w:p>
           <w:p>
             <w:pPr>
               <w:spacing w:line="360" w:lineRule="auto"/>
-              <w:jc w:val="center"/>
-              <w:rPr>
-                <w:sz w:val="24"/>
-                <w:szCs w:val="24"/>
-              </w:rPr>
-            </w:pPr>
-          </w:p>
-          <w:p>
-            <w:pPr>
-              <w:spacing w:line="360" w:lineRule="auto"/>
-              <w:jc w:val="center"/>
-              <w:rPr>
-                <w:sz w:val="24"/>
-                <w:szCs w:val="24"/>
-              </w:rPr>
-            </w:pPr>
-          </w:p>
-          <w:p>
-            <w:pPr>
-              <w:spacing w:line="360" w:lineRule="auto"/>
-              <w:jc w:val="center"/>
               <w:rPr>
                 <w:sz w:val="24"/>
                 <w:szCs w:val="24"/>
@@ -265,7 +259,7 @@
                 <w:iCs/>
                 <w:sz w:val="40"/>
               </w:rPr>
-              <w:t>2010</w:t>
+              <w:t>2013</w:t>
             </w:r>
           </w:p>
           <w:p>
@@ -306,7 +300,6 @@
         <w:rPr>
           <w:highlight w:val="yellow"/>
         </w:rPr>
-        <w:lastRenderedPageBreak/>
         <w:t xml:space="preserve">Número da </w:t>
       </w:r>
       <w:proofErr w:type="spellStart"/>
@@ -389,40 +382,6 @@
       <w:pPr>
         <w:pStyle w:val="TtuloTG"/>
         <w:spacing w:line="360" w:lineRule="auto"/>
-      </w:pPr>
-      <w:r>
-        <w:rPr>
-          <w:smallCaps w:val="0"/>
-          <w:highlight w:val="yellow"/>
-        </w:rPr>
-        <w:t>Estudo Sobre o D</w:t>
-      </w:r>
-      <w:r>
-        <w:rPr>
-          <w:smallCaps w:val="0"/>
-          <w:highlight w:val="yellow"/>
-        </w:rPr>
-        <w:t>esenvolvimento</w:t>
-      </w:r>
-      <w:r>
-        <w:rPr>
-          <w:smallCaps w:val="0"/>
-          <w:highlight w:val="yellow"/>
-        </w:rPr>
-        <w:t xml:space="preserve"> de </w:t>
-      </w:r>
-      <w:r>
-        <w:rPr>
-          <w:smallCaps w:val="0"/>
-          <w:highlight w:val="yellow"/>
-        </w:rPr>
-        <w:t>Trabalhos Acadêmicos em Cima da Hora</w:t>
-      </w:r>
-    </w:p>
-    <w:p>
-      <w:pPr>
-        <w:pStyle w:val="TtuloTG"/>
-        <w:spacing w:line="360" w:lineRule="auto"/>
         <w:rPr>
           <w:b w:val="0"/>
           <w:bCs/>
@@ -430,6 +389,29 @@
           <w:szCs w:val="24"/>
         </w:rPr>
       </w:pPr>
+      <w:r>
+        <w:rPr>
+          <w:b w:val="0"/>
+          <w:smallCaps w:val="0"/>
+        </w:rPr>
+        <w:t xml:space="preserve">Aplicação de Algoritmo evolutivo para otimização </w:t>
+      </w:r>
+      <w:proofErr w:type="spellStart"/>
+      <w:r>
+        <w:rPr>
+          <w:b w:val="0"/>
+          <w:smallCaps w:val="0"/>
+        </w:rPr>
+        <w:t>multiobjetivo</w:t>
+      </w:r>
+      <w:proofErr w:type="spellEnd"/>
+      <w:r>
+        <w:rPr>
+          <w:b w:val="0"/>
+          <w:smallCaps w:val="0"/>
+        </w:rPr>
+        <w:t xml:space="preserve"> em cobertura e componente conexa de redes sem fio considerando cenário com obstáculos</w:t>
+      </w:r>
     </w:p>
     <w:p>
       <w:pPr>
@@ -1599,6 +1581,8 @@
           <w:szCs w:val="24"/>
         </w:rPr>
       </w:pPr>
+      <w:bookmarkStart w:id="6" w:name="_GoBack"/>
+      <w:bookmarkEnd w:id="6"/>
     </w:p>
     <w:p>
       <w:pPr>
@@ -6188,21 +6172,7 @@
                 <w:rStyle w:val="Hyperlink"/>
                 <w:rFonts w:ascii="Times New Roman" w:hAnsi="Times New Roman" w:cs="Times New Roman"/>
               </w:rPr>
-              <w:t>Agoritmo G</w:t>
-            </w:r>
-            <w:r>
-              <w:rPr>
-                <w:rStyle w:val="Hyperlink"/>
-                <w:rFonts w:ascii="Times New Roman" w:hAnsi="Times New Roman" w:cs="Times New Roman"/>
-              </w:rPr>
-              <w:t>e</w:t>
-            </w:r>
-            <w:r>
-              <w:rPr>
-                <w:rStyle w:val="Hyperlink"/>
-                <w:rFonts w:ascii="Times New Roman" w:hAnsi="Times New Roman" w:cs="Times New Roman"/>
-              </w:rPr>
-              <w:t>nético</w:t>
+              <w:t>Agoritmo Genético</w:t>
             </w:r>
             <w:r>
               <w:rPr>
@@ -7434,21 +7404,7 @@
                 <w:rStyle w:val="Hyperlink"/>
                 <w:rFonts w:ascii="Times New Roman" w:hAnsi="Times New Roman" w:cs="Times New Roman"/>
               </w:rPr>
-              <w:t>Análise de Parâmetros Temp</w:t>
-            </w:r>
-            <w:r>
-              <w:rPr>
-                <w:rStyle w:val="Hyperlink"/>
-                <w:rFonts w:ascii="Times New Roman" w:hAnsi="Times New Roman" w:cs="Times New Roman"/>
-              </w:rPr>
-              <w:t>o</w:t>
-            </w:r>
-            <w:r>
-              <w:rPr>
-                <w:rStyle w:val="Hyperlink"/>
-                <w:rFonts w:ascii="Times New Roman" w:hAnsi="Times New Roman" w:cs="Times New Roman"/>
-              </w:rPr>
-              <w:t>rais</w:t>
+              <w:t>Análise de Parâmetros Temporais</w:t>
             </w:r>
             <w:r>
               <w:rPr>
@@ -8087,7 +8043,7 @@
           <w:szCs w:val="24"/>
         </w:rPr>
       </w:pPr>
-      <w:bookmarkStart w:id="6" w:name="_Toc270929599"/>
+      <w:bookmarkStart w:id="7" w:name="_Toc270929599"/>
       <w:r>
         <w:rPr>
           <w:rFonts w:ascii="Times New Roman" w:hAnsi="Times New Roman" w:cs="Times New Roman"/>
@@ -8097,7 +8053,7 @@
         <w:lastRenderedPageBreak/>
         <w:t>Introdução</w:t>
       </w:r>
-      <w:bookmarkEnd w:id="6"/>
+      <w:bookmarkEnd w:id="7"/>
       <w:r>
         <w:rPr>
           <w:rFonts w:ascii="Times New Roman" w:hAnsi="Times New Roman" w:cs="Times New Roman"/>
@@ -10297,7 +10253,7 @@
         </w:rPr>
         <w:t xml:space="preserve"> </w:t>
       </w:r>
-      <w:bookmarkStart w:id="7" w:name="_Toc270929600"/>
+      <w:bookmarkStart w:id="8" w:name="_Toc270929600"/>
       <w:r>
         <w:rPr>
           <w:rFonts w:ascii="Times New Roman" w:hAnsi="Times New Roman" w:cs="Times New Roman"/>
@@ -10306,7 +10262,7 @@
         </w:rPr>
         <w:t>Motivação</w:t>
       </w:r>
-      <w:bookmarkEnd w:id="7"/>
+      <w:bookmarkEnd w:id="8"/>
     </w:p>
     <w:p>
       <w:pPr>
@@ -10412,7 +10368,7 @@
         </w:rPr>
         <w:t xml:space="preserve"> </w:t>
       </w:r>
-      <w:bookmarkStart w:id="8" w:name="_Toc270929601"/>
+      <w:bookmarkStart w:id="9" w:name="_Toc270929601"/>
       <w:r>
         <w:rPr>
           <w:rFonts w:ascii="Times New Roman" w:hAnsi="Times New Roman" w:cs="Times New Roman"/>
@@ -10421,7 +10377,7 @@
         </w:rPr>
         <w:t>Objetivo</w:t>
       </w:r>
-      <w:bookmarkEnd w:id="8"/>
+      <w:bookmarkEnd w:id="9"/>
     </w:p>
     <w:p>
       <w:pPr>
@@ -10516,7 +10472,7 @@
         </w:rPr>
         <w:t xml:space="preserve"> </w:t>
       </w:r>
-      <w:bookmarkStart w:id="9" w:name="_Toc270929602"/>
+      <w:bookmarkStart w:id="10" w:name="_Toc270929602"/>
       <w:r>
         <w:rPr>
           <w:rFonts w:ascii="Times New Roman" w:hAnsi="Times New Roman" w:cs="Times New Roman"/>
@@ -10525,7 +10481,7 @@
         </w:rPr>
         <w:t>Estrutura do Trabalho</w:t>
       </w:r>
-      <w:bookmarkEnd w:id="9"/>
+      <w:bookmarkEnd w:id="10"/>
     </w:p>
     <w:p>
       <w:pPr>
@@ -10637,7 +10593,7 @@
         </w:rPr>
         <w:t xml:space="preserve"> </w:t>
       </w:r>
-      <w:bookmarkStart w:id="10" w:name="_Toc270929604"/>
+      <w:bookmarkStart w:id="11" w:name="_Toc270929604"/>
       <w:r>
         <w:rPr>
           <w:rFonts w:ascii="Times New Roman" w:hAnsi="Times New Roman" w:cs="Times New Roman"/>
@@ -10646,8 +10602,6 @@
         </w:rPr>
         <w:t>Introdução</w:t>
       </w:r>
-      <w:bookmarkStart w:id="11" w:name="_GoBack"/>
-      <w:bookmarkEnd w:id="10"/>
       <w:bookmarkEnd w:id="11"/>
     </w:p>
     <w:p>
@@ -13736,7 +13690,7 @@
           <w:rPr>
             <w:noProof/>
           </w:rPr>
-          <w:t>20</w:t>
+          <w:t>21</w:t>
         </w:r>
         <w:r>
           <w:rPr>
@@ -17718,7 +17672,7 @@
 </file>
 
 <file path=customXml/itemProps1.xml><?xml version="1.0" encoding="utf-8"?>
-<ds:datastoreItem xmlns:ds="http://schemas.openxmlformats.org/officeDocument/2006/customXml" ds:itemID="{683BCED3-25A0-4B54-8B1A-BC2708AFBF04}">
+<ds:datastoreItem xmlns:ds="http://schemas.openxmlformats.org/officeDocument/2006/customXml" ds:itemID="{A4288959-419A-40BF-9FE8-570E5D61AB93}">
   <ds:schemaRefs>
     <ds:schemaRef ds:uri="http://schemas.openxmlformats.org/officeDocument/2006/bibliography"/>
   </ds:schemaRefs>

</xml_diff>

<commit_message>
giant component interconection plot added to genet
</commit_message>
<xml_diff>
--- a/TG Carlos e Gabriel.docx
+++ b/TG Carlos e Gabriel.docx
@@ -14286,7 +14286,72 @@
       </w:pPr>
       <w:r>
         <w:lastRenderedPageBreak/>
-        <w:t xml:space="preserve">Para os casos menores, procurou-se usar ao menos 15 indivíduos para cada cromossomo. </w:t>
+        <w:t xml:space="preserve">Tendo em vista a conclusão de </w:t>
+      </w:r>
+      <w:proofErr w:type="spellStart"/>
+      <w:r>
+        <w:t>Yow-Yuh</w:t>
+      </w:r>
+      <w:proofErr w:type="spellEnd"/>
+      <w:r>
+        <w:t xml:space="preserve"> Leu, uma heurística de geração de população inicial foi desenvolvida. À solução da heurística, replicada para o tamanho da população, foi adicionado um ruído para criar uma população inicial com maior diversidade. O ruído utilizado foi </w:t>
+      </w:r>
+      <w:proofErr w:type="gramStart"/>
+      <w:r>
+        <w:t xml:space="preserve">de </w:t>
+      </w:r>
+      <m:oMath>
+        <m:r>
+          <w:rPr>
+            <w:rFonts w:ascii="Cambria Math" w:hAnsi="Cambria Math"/>
+          </w:rPr>
+          <m:t>1/32</m:t>
+        </m:r>
+      </m:oMath>
+      <w:r>
+        <w:rPr>
+          <w:rFonts w:eastAsiaTheme="minorEastAsia"/>
+        </w:rPr>
+        <w:t xml:space="preserve"> do</w:t>
+      </w:r>
+      <w:proofErr w:type="gramEnd"/>
+      <w:r>
+        <w:rPr>
+          <w:rFonts w:eastAsiaTheme="minorEastAsia"/>
+        </w:rPr>
+        <w:t xml:space="preserve"> tamanho da planta para cada direção das duas componentes referentes a posição do roteador.</w:t>
+      </w:r>
+    </w:p>
+    <w:p>
+      <w:pPr>
+        <w:pStyle w:val="tex"/>
+        <w:spacing w:line="360" w:lineRule="auto"/>
+        <w:ind w:firstLine="708"/>
+        <w:jc w:val="both"/>
+      </w:pPr>
+      <w:r>
+        <w:t>A diversidade é importante em algoritmos ge</w:t>
+      </w:r>
+      <w:r>
+        <w:t>néticos</w:t>
+      </w:r>
+      <w:r>
+        <w:t xml:space="preserve">, pois </w:t>
+      </w:r>
+      <w:r>
+        <w:t>cruzando-se indivíduos de</w:t>
+      </w:r>
+      <w:r>
+        <w:t xml:space="preserve"> uma população homogênea não</w:t>
+      </w:r>
+      <w:r>
+        <w:t xml:space="preserve"> se</w:t>
+      </w:r>
+      <w:r>
+        <w:t xml:space="preserve"> produz novas soluções</w:t>
+      </w:r>
+      <w:r>
+        <w:t>.</w:t>
       </w:r>
     </w:p>
     <w:p>
@@ -14620,6 +14685,7 @@
         <w:jc w:val="both"/>
       </w:pPr>
       <w:r>
+        <w:lastRenderedPageBreak/>
         <w:t>2 -</w:t>
       </w:r>
       <w:r>
@@ -14703,11 +14769,7 @@
         <w:t>incluída, pois</w:t>
       </w:r>
       <w:r>
-        <w:t xml:space="preserve"> propicia uma maior </w:t>
-      </w:r>
-      <w:r>
-        <w:lastRenderedPageBreak/>
-        <w:t xml:space="preserve">conectividade entre os roteadores, ajudando na divisão de carga </w:t>
+        <w:t xml:space="preserve"> propicia uma maior conectividade entre os roteadores, ajudando na divisão de carga </w:t>
       </w:r>
       <w:r>
         <w:t>de pacotes transmitidos em rede, mas não faz parte dos objetivos primários do programa.</w:t>
@@ -15838,7 +15900,6 @@
         <w:rPr>
           <w:rFonts w:eastAsiaTheme="minorEastAsia"/>
         </w:rPr>
-        <w:lastRenderedPageBreak/>
         <w:t xml:space="preserve">Esta pequena mudança causou um enorme impacto no tempo total de </w:t>
       </w:r>
       <w:r>
@@ -16807,6 +16868,7 @@
         <w:rPr>
           <w:rFonts w:eastAsiaTheme="minorEastAsia"/>
         </w:rPr>
+        <w:lastRenderedPageBreak/>
         <w:t xml:space="preserve">O tempo total caiu para menos de um quinto do original. </w:t>
       </w:r>
       <w:r>
@@ -17805,6 +17867,7 @@
         <w:rPr>
           <w:rFonts w:eastAsiaTheme="minorEastAsia"/>
         </w:rPr>
+        <w:lastRenderedPageBreak/>
         <w:t>Figura 3.2 – Representação das probabilidades de escolha em um gráfico tipo pizza.</w:t>
       </w:r>
     </w:p>
@@ -17876,7 +17939,6 @@
           <w:sz w:val="24"/>
           <w:szCs w:val="24"/>
         </w:rPr>
-        <w:lastRenderedPageBreak/>
         <w:t xml:space="preserve">A função de cruzamento é responsável por misturar as características dos pais. </w:t>
       </w:r>
       <w:r>
@@ -18214,6 +18276,7 @@
         <w:jc w:val="both"/>
       </w:pPr>
       <w:r>
+        <w:lastRenderedPageBreak/>
         <w:t xml:space="preserve">A mutação </w:t>
       </w:r>
       <w:r>
@@ -18237,7 +18300,6 @@
         <w:jc w:val="center"/>
       </w:pPr>
       <w:r>
-        <w:lastRenderedPageBreak/>
         <w:drawing>
           <wp:inline distT="0" distB="0" distL="0" distR="0" wp14:anchorId="27440CC5" wp14:editId="78AAB4BC">
             <wp:extent cx="4933950" cy="2047875"/>
@@ -18431,6 +18493,7 @@
           <w:noProof/>
           <w:lang w:val="en-US"/>
         </w:rPr>
+        <w:lastRenderedPageBreak/>
         <w:drawing>
           <wp:inline distT="0" distB="0" distL="0" distR="0">
             <wp:extent cx="5339080" cy="4004310"/>
@@ -18488,7 +18551,6 @@
         <w:jc w:val="center"/>
       </w:pPr>
       <w:r>
-        <w:lastRenderedPageBreak/>
         <w:t xml:space="preserve">Figura 3.5 – </w:t>
       </w:r>
       <w:r>
@@ -18562,6 +18624,7 @@
         <w:jc w:val="center"/>
       </w:pPr>
       <w:r>
+        <w:lastRenderedPageBreak/>
         <w:t>Figura 3.6 – Aptidão máxima e média para probabilidade de mutação igual a 5</w:t>
       </w:r>
       <w:r>
@@ -18606,7 +18669,6 @@
           <w:noProof/>
           <w:lang w:val="en-US"/>
         </w:rPr>
-        <w:lastRenderedPageBreak/>
         <w:drawing>
           <wp:inline distT="0" distB="0" distL="0" distR="0" wp14:anchorId="0EB196AA" wp14:editId="4DEDB353">
             <wp:extent cx="5339080" cy="4004310"/>
@@ -18755,7 +18817,6 @@
           <w:noProof/>
           <w:lang w:val="en-US"/>
         </w:rPr>
-        <w:lastRenderedPageBreak/>
         <w:drawing>
           <wp:inline distT="0" distB="0" distL="0" distR="0" wp14:anchorId="00621740" wp14:editId="4E22AC05">
             <wp:extent cx="5339080" cy="4004310"/>
@@ -18944,6 +19005,17 @@
         <w:t xml:space="preserve"> a porcentagem de mutação por bit. </w:t>
       </w:r>
     </w:p>
+    <w:p>
+      <w:pPr>
+        <w:pStyle w:val="tex"/>
+        <w:spacing w:line="360" w:lineRule="auto"/>
+        <w:rPr>
+          <w:rFonts w:eastAsiaTheme="minorEastAsia"/>
+        </w:rPr>
+      </w:pPr>
+      <w:bookmarkStart w:id="24" w:name="_GoBack"/>
+      <w:bookmarkEnd w:id="24"/>
+    </w:p>
     <w:tbl>
       <w:tblPr>
         <w:tblW w:w="2880" w:type="dxa"/>
@@ -18996,6 +19068,7 @@
                     <w:szCs w:val="24"/>
                     <w:lang w:val="en-US"/>
                   </w:rPr>
+                  <w:lastRenderedPageBreak/>
                   <m:t>n</m:t>
                 </m:r>
               </m:oMath>
@@ -19609,7 +19682,6 @@
         <w:rPr>
           <w:noProof/>
         </w:rPr>
-        <w:lastRenderedPageBreak/>
         <w:t xml:space="preserve">Em algoritmos geneticos, a probabilidade de mutação mais recorrentemente aplicada é de </w:t>
       </w:r>
       <m:oMath>
@@ -19833,78 +19905,394 @@
         <w:rPr>
           <w:rFonts w:eastAsiaTheme="minorEastAsia"/>
         </w:rPr>
-        <w:t xml:space="preserve"> um comportamento interessante e com bom valor de aptidão máximo. Entretanto, a curva de melhor performance foi p</w:t>
-      </w:r>
-      <w:bookmarkStart w:id="24" w:name="_GoBack"/>
-      <w:bookmarkEnd w:id="24"/>
+        <w:t xml:space="preserve"> um comportamento interessante e com bom valor de aptidão máximo. Entretanto, a curva de melho</w:t>
+      </w:r>
+      <w:r>
+        <w:rPr>
+          <w:rFonts w:eastAsiaTheme="minorEastAsia"/>
+        </w:rPr>
+        <w:t xml:space="preserve">r performance foi obtida </w:t>
+      </w:r>
+      <w:proofErr w:type="gramStart"/>
+      <w:r>
+        <w:rPr>
+          <w:rFonts w:eastAsiaTheme="minorEastAsia"/>
+        </w:rPr>
+        <w:t xml:space="preserve">para </w:t>
+      </w:r>
+      <m:oMath>
+        <m:r>
+          <w:rPr>
+            <w:rFonts w:ascii="Cambria Math" w:eastAsiaTheme="minorEastAsia" w:hAnsi="Cambria Math"/>
+          </w:rPr>
+          <m:t>E</m:t>
+        </m:r>
+      </m:oMath>
+      <w:r>
+        <w:rPr>
+          <w:rFonts w:eastAsiaTheme="minorEastAsia"/>
+        </w:rPr>
+        <w:t xml:space="preserve"> próximo</w:t>
+      </w:r>
+      <w:proofErr w:type="gramEnd"/>
+      <w:r>
+        <w:rPr>
+          <w:rFonts w:eastAsiaTheme="minorEastAsia"/>
+        </w:rPr>
+        <w:t xml:space="preserve"> de 0,2.</w:t>
+      </w:r>
     </w:p>
     <w:p>
       <w:pPr>
         <w:pStyle w:val="tex"/>
         <w:spacing w:line="360" w:lineRule="auto"/>
-      </w:pPr>
+        <w:rPr>
+          <w:rFonts w:eastAsiaTheme="minorEastAsia"/>
+        </w:rPr>
+      </w:pPr>
+      <w:r>
+        <w:rPr>
+          <w:rFonts w:eastAsiaTheme="minorEastAsia"/>
+        </w:rPr>
+        <w:tab/>
+        <w:t xml:space="preserve">Para </w:t>
+      </w:r>
+      <w:proofErr w:type="gramStart"/>
+      <w:r>
+        <w:rPr>
+          <w:rFonts w:eastAsiaTheme="minorEastAsia"/>
+        </w:rPr>
+        <w:t xml:space="preserve">obter </w:t>
+      </w:r>
+      <m:oMath>
+        <m:r>
+          <w:rPr>
+            <w:rFonts w:ascii="Cambria Math" w:eastAsiaTheme="minorEastAsia" w:hAnsi="Cambria Math"/>
+          </w:rPr>
+          <m:t>E=0,2</m:t>
+        </m:r>
+      </m:oMath>
+      <w:r>
+        <w:rPr>
+          <w:rFonts w:eastAsiaTheme="minorEastAsia"/>
+        </w:rPr>
+        <w:t xml:space="preserve"> para</w:t>
+      </w:r>
+      <w:proofErr w:type="gramEnd"/>
+      <w:r>
+        <w:rPr>
+          <w:rFonts w:eastAsiaTheme="minorEastAsia"/>
+        </w:rPr>
+        <w:t xml:space="preserve"> todos os tamanhos de indivíduos incorporado a execução do programa, usou-se a seguinte formula para a determinação dinâmica de </w:t>
+      </w:r>
+      <m:oMath>
+        <m:r>
+          <w:rPr>
+            <w:rFonts w:ascii="Cambria Math" w:eastAsiaTheme="minorEastAsia" w:hAnsi="Cambria Math"/>
+          </w:rPr>
+          <m:t>p</m:t>
+        </m:r>
+      </m:oMath>
+      <w:r>
+        <w:rPr>
+          <w:rFonts w:eastAsiaTheme="minorEastAsia"/>
+        </w:rPr>
+        <w:t xml:space="preserve"> :</w:t>
+      </w:r>
     </w:p>
     <w:p>
       <w:pPr>
         <w:pStyle w:val="tex"/>
         <w:spacing w:line="360" w:lineRule="auto"/>
-      </w:pPr>
+        <w:rPr>
+          <w:rFonts w:eastAsiaTheme="minorEastAsia"/>
+        </w:rPr>
+      </w:pPr>
+      <m:oMathPara>
+        <m:oMath>
+          <m:r>
+            <w:rPr>
+              <w:rFonts w:ascii="Cambria Math" w:eastAsiaTheme="minorEastAsia" w:hAnsi="Cambria Math"/>
+            </w:rPr>
+            <m:t>p=</m:t>
+          </m:r>
+          <m:f>
+            <m:fPr>
+              <m:ctrlPr>
+                <w:rPr>
+                  <w:rFonts w:ascii="Cambria Math" w:eastAsiaTheme="minorEastAsia" w:hAnsi="Cambria Math"/>
+                  <w:i/>
+                </w:rPr>
+              </m:ctrlPr>
+            </m:fPr>
+            <m:num>
+              <m:r>
+                <w:rPr>
+                  <w:rFonts w:ascii="Cambria Math" w:eastAsiaTheme="minorEastAsia" w:hAnsi="Cambria Math"/>
+                </w:rPr>
+                <m:t>0,2</m:t>
+              </m:r>
+            </m:num>
+            <m:den>
+              <m:r>
+                <w:rPr>
+                  <w:rFonts w:ascii="Cambria Math" w:eastAsiaTheme="minorEastAsia" w:hAnsi="Cambria Math"/>
+                </w:rPr>
+                <m:t>n</m:t>
+              </m:r>
+            </m:den>
+          </m:f>
+        </m:oMath>
+      </m:oMathPara>
     </w:p>
     <w:p>
       <w:pPr>
         <w:pStyle w:val="tex"/>
         <w:spacing w:line="360" w:lineRule="auto"/>
-        <w:jc w:val="center"/>
-      </w:pPr>
+        <w:rPr>
+          <w:rFonts w:eastAsiaTheme="minorEastAsia"/>
+        </w:rPr>
+      </w:pPr>
+      <w:r>
+        <w:rPr>
+          <w:rFonts w:eastAsiaTheme="minorEastAsia"/>
+        </w:rPr>
+        <w:tab/>
+      </w:r>
+      <w:proofErr w:type="spellStart"/>
+      <w:r>
+        <w:rPr>
+          <w:rFonts w:eastAsiaTheme="minorEastAsia"/>
+        </w:rPr>
+        <w:t>Subistituindo</w:t>
+      </w:r>
+      <w:proofErr w:type="spellEnd"/>
+      <w:r>
+        <w:rPr>
+          <w:rFonts w:eastAsiaTheme="minorEastAsia"/>
+        </w:rPr>
+        <w:t xml:space="preserve"> na formula para </w:t>
+      </w:r>
+      <m:oMath>
+        <m:r>
+          <w:rPr>
+            <w:rFonts w:ascii="Cambria Math" w:eastAsiaTheme="minorEastAsia" w:hAnsi="Cambria Math"/>
+          </w:rPr>
+          <m:t>E</m:t>
+        </m:r>
+      </m:oMath>
+      <w:r>
+        <w:rPr>
+          <w:rFonts w:eastAsiaTheme="minorEastAsia"/>
+        </w:rPr>
+        <w:t xml:space="preserve">  tem-se:</w:t>
+      </w:r>
     </w:p>
     <w:p>
       <w:pPr>
         <w:pStyle w:val="tex"/>
         <w:spacing w:line="360" w:lineRule="auto"/>
-        <w:jc w:val="center"/>
-      </w:pPr>
+      </w:pPr>
+      <m:oMathPara>
+        <m:oMath>
+          <m:r>
+            <w:rPr>
+              <w:rFonts w:ascii="Cambria Math" w:hAnsi="Cambria Math"/>
+            </w:rPr>
+            <m:t>E=0,2</m:t>
+          </m:r>
+        </m:oMath>
+      </m:oMathPara>
     </w:p>
     <w:p>
       <w:pPr>
         <w:pStyle w:val="tex"/>
         <w:spacing w:line="360" w:lineRule="auto"/>
-        <w:jc w:val="center"/>
-      </w:pPr>
-    </w:p>
-    <w:p>
-      <w:pPr>
-        <w:spacing w:line="360" w:lineRule="auto"/>
-        <w:rPr>
-          <w:rFonts w:ascii="Times New Roman" w:hAnsi="Times New Roman" w:cs="Times New Roman"/>
-          <w:sz w:val="24"/>
-          <w:szCs w:val="24"/>
-        </w:rPr>
-      </w:pPr>
+        <w:rPr>
+          <w:rFonts w:eastAsiaTheme="minorEastAsia"/>
+        </w:rPr>
+      </w:pPr>
+      <w:r>
+        <w:tab/>
+      </w:r>
+      <w:proofErr w:type="gramStart"/>
+      <w:r>
+        <w:t xml:space="preserve">Sendo </w:t>
+      </w:r>
+      <m:oMath>
+        <m:r>
+          <w:rPr>
+            <w:rFonts w:ascii="Cambria Math" w:hAnsi="Cambria Math"/>
+          </w:rPr>
+          <m:t>n</m:t>
+        </m:r>
+      </m:oMath>
+      <w:r>
+        <w:rPr>
+          <w:rFonts w:eastAsiaTheme="minorEastAsia"/>
+        </w:rPr>
+        <w:t xml:space="preserve"> o</w:t>
+      </w:r>
+      <w:proofErr w:type="gramEnd"/>
+      <w:r>
+        <w:rPr>
+          <w:rFonts w:eastAsiaTheme="minorEastAsia"/>
+        </w:rPr>
+        <w:t xml:space="preserve"> </w:t>
+      </w:r>
+      <w:proofErr w:type="spellStart"/>
+      <w:r>
+        <w:rPr>
+          <w:rFonts w:eastAsiaTheme="minorEastAsia"/>
+        </w:rPr>
+        <w:t>numero</w:t>
+      </w:r>
+      <w:proofErr w:type="spellEnd"/>
+      <w:r>
+        <w:rPr>
+          <w:rFonts w:eastAsiaTheme="minorEastAsia"/>
+        </w:rPr>
+        <w:t xml:space="preserve"> de bits do </w:t>
+      </w:r>
+      <w:proofErr w:type="spellStart"/>
+      <w:r>
+        <w:rPr>
+          <w:rFonts w:eastAsiaTheme="minorEastAsia"/>
+        </w:rPr>
+        <w:t>individuo</w:t>
+      </w:r>
+      <w:proofErr w:type="spellEnd"/>
+      <w:r>
+        <w:rPr>
+          <w:rFonts w:eastAsiaTheme="minorEastAsia"/>
+        </w:rPr>
+        <w:t>, a partir do que fora dito na Seção 3.2 tem-se:</w:t>
+      </w:r>
     </w:p>
     <w:p>
       <w:pPr>
         <w:pStyle w:val="tex"/>
         <w:spacing w:line="360" w:lineRule="auto"/>
-        <w:jc w:val="center"/>
-      </w:pPr>
-      <w:r>
-        <w:t>Figura</w:t>
-      </w:r>
-      <w:r>
-        <w:t xml:space="preserve"> 3.8</w:t>
-      </w:r>
-      <w:r>
-        <w:t xml:space="preserve"> – Aptidão máxima e média para probabilidade de mutação igual a 50% por bit.</w:t>
-      </w:r>
-    </w:p>
-    <w:p>
-      <w:pPr>
+        <w:rPr>
+          <w:rFonts w:eastAsiaTheme="minorEastAsia"/>
+        </w:rPr>
+      </w:pPr>
+      <m:oMathPara>
+        <m:oMath>
+          <m:r>
+            <w:rPr>
+              <w:rFonts w:ascii="Cambria Math" w:hAnsi="Cambria Math"/>
+            </w:rPr>
+            <m:t>n=2⋅num_routers</m:t>
+          </m:r>
+          <m:r>
+            <w:rPr>
+              <w:rFonts w:ascii="Cambria Math" w:eastAsiaTheme="minorEastAsia" w:hAnsi="Cambria Math"/>
+            </w:rPr>
+            <m:t>⋅grain</m:t>
+          </m:r>
+        </m:oMath>
+      </m:oMathPara>
+    </w:p>
+    <w:p>
+      <w:pPr>
+        <w:pStyle w:val="tex"/>
         <w:spacing w:line="360" w:lineRule="auto"/>
         <w:rPr>
-          <w:rFonts w:ascii="Times New Roman" w:hAnsi="Times New Roman" w:cs="Times New Roman"/>
-          <w:sz w:val="24"/>
-          <w:szCs w:val="24"/>
-        </w:rPr>
+          <w:rFonts w:eastAsiaTheme="minorEastAsia"/>
+        </w:rPr>
+      </w:pPr>
+      <w:r>
+        <w:rPr>
+          <w:rFonts w:eastAsiaTheme="minorEastAsia"/>
+        </w:rPr>
+        <w:tab/>
+        <w:t xml:space="preserve">Logo, a expressão </w:t>
+      </w:r>
+      <w:proofErr w:type="gramStart"/>
+      <w:r>
+        <w:rPr>
+          <w:rFonts w:eastAsiaTheme="minorEastAsia"/>
+        </w:rPr>
+        <w:t xml:space="preserve">para </w:t>
+      </w:r>
+      <m:oMath>
+        <m:r>
+          <w:rPr>
+            <w:rFonts w:ascii="Cambria Math" w:eastAsiaTheme="minorEastAsia" w:hAnsi="Cambria Math"/>
+          </w:rPr>
+          <m:t>p</m:t>
+        </m:r>
+      </m:oMath>
+      <w:r>
+        <w:rPr>
+          <w:rFonts w:eastAsiaTheme="minorEastAsia"/>
+        </w:rPr>
+        <w:t xml:space="preserve"> fica</w:t>
+      </w:r>
+      <w:proofErr w:type="gramEnd"/>
+      <w:r>
+        <w:rPr>
+          <w:rFonts w:eastAsiaTheme="minorEastAsia"/>
+        </w:rPr>
+        <w:t>:</w:t>
+      </w:r>
+    </w:p>
+    <w:p>
+      <w:pPr>
+        <w:pStyle w:val="tex"/>
+        <w:spacing w:line="360" w:lineRule="auto"/>
+        <w:rPr>
+          <w:rFonts w:eastAsiaTheme="minorEastAsia"/>
+        </w:rPr>
+      </w:pPr>
+      <m:oMathPara>
+        <m:oMath>
+          <m:r>
+            <w:rPr>
+              <w:rFonts w:ascii="Cambria Math" w:hAnsi="Cambria Math"/>
+            </w:rPr>
+            <m:t>p=</m:t>
+          </m:r>
+          <m:f>
+            <m:fPr>
+              <m:ctrlPr>
+                <w:rPr>
+                  <w:rFonts w:ascii="Cambria Math" w:hAnsi="Cambria Math"/>
+                  <w:i/>
+                </w:rPr>
+              </m:ctrlPr>
+            </m:fPr>
+            <m:num>
+              <m:r>
+                <w:rPr>
+                  <w:rFonts w:ascii="Cambria Math" w:hAnsi="Cambria Math"/>
+                </w:rPr>
+                <m:t>1</m:t>
+              </m:r>
+            </m:num>
+            <m:den>
+              <m:r>
+                <w:rPr>
+                  <w:rFonts w:ascii="Cambria Math" w:hAnsi="Cambria Math"/>
+                </w:rPr>
+                <m:t>10⋅num_routers</m:t>
+              </m:r>
+              <m:r>
+                <w:rPr>
+                  <w:rFonts w:ascii="Cambria Math" w:hAnsi="Cambria Math"/>
+                </w:rPr>
+                <m:t>⋅grain</m:t>
+              </m:r>
+            </m:den>
+          </m:f>
+        </m:oMath>
+      </m:oMathPara>
+    </w:p>
+    <w:p>
+      <w:pPr>
+        <w:pStyle w:val="tex"/>
+        <w:spacing w:line="360" w:lineRule="auto"/>
       </w:pPr>
     </w:p>
     <w:p>
@@ -19924,32 +20312,31 @@
           <w:szCs w:val="24"/>
         </w:rPr>
       </w:pPr>
-      <w:bookmarkStart w:id="25" w:name="_Toc372608851"/>
-      <w:r>
-        <w:rPr>
-          <w:rFonts w:ascii="Times New Roman" w:hAnsi="Times New Roman" w:cs="Times New Roman"/>
-          <w:sz w:val="24"/>
-          <w:szCs w:val="24"/>
-        </w:rPr>
-        <w:t>Número</w:t>
-      </w:r>
-      <w:r>
-        <w:rPr>
-          <w:rFonts w:ascii="Times New Roman" w:hAnsi="Times New Roman" w:cs="Times New Roman"/>
-          <w:sz w:val="24"/>
-          <w:szCs w:val="24"/>
-        </w:rPr>
-        <w:t xml:space="preserve"> de i</w:t>
-      </w:r>
-      <w:r>
-        <w:rPr>
-          <w:rFonts w:ascii="Times New Roman" w:hAnsi="Times New Roman" w:cs="Times New Roman"/>
-          <w:sz w:val="24"/>
-          <w:szCs w:val="24"/>
-        </w:rPr>
-        <w:t>terações</w:t>
-      </w:r>
-      <w:bookmarkEnd w:id="25"/>
+      <w:r>
+        <w:rPr>
+          <w:rFonts w:ascii="Times New Roman" w:hAnsi="Times New Roman" w:cs="Times New Roman"/>
+          <w:sz w:val="24"/>
+          <w:szCs w:val="24"/>
+        </w:rPr>
+        <w:lastRenderedPageBreak/>
+        <w:t>Condiç</w:t>
+      </w:r>
+      <w:r>
+        <w:rPr>
+          <w:rFonts w:ascii="Times New Roman" w:hAnsi="Times New Roman" w:cs="Times New Roman"/>
+          <w:sz w:val="24"/>
+          <w:szCs w:val="24"/>
+        </w:rPr>
+        <w:t>ões</w:t>
+      </w:r>
+      <w:r>
+        <w:rPr>
+          <w:rFonts w:ascii="Times New Roman" w:hAnsi="Times New Roman" w:cs="Times New Roman"/>
+          <w:sz w:val="24"/>
+          <w:szCs w:val="24"/>
+        </w:rPr>
+        <w:t xml:space="preserve"> de parada</w:t>
+      </w:r>
     </w:p>
     <w:p>
       <w:pPr>
@@ -19965,24 +20352,21 @@
         <w:jc w:val="both"/>
       </w:pPr>
       <w:r>
-        <w:t>Quanto maior for o número de iterações maior é a chance de convergência dos</w:t>
-      </w:r>
-      <w:r>
-        <w:t xml:space="preserve"> valores de aptidão da </w:t>
-      </w:r>
-      <w:r>
-        <w:t xml:space="preserve">população (STANLEY </w:t>
-      </w:r>
-      <w:proofErr w:type="spellStart"/>
-      <w:r>
-        <w:t>GOTSHALL</w:t>
-      </w:r>
-      <w:proofErr w:type="spellEnd"/>
-      <w:r>
-        <w:t>, 2010)</w:t>
-      </w:r>
-      <w:r>
-        <w:t>.</w:t>
+        <w:t xml:space="preserve">Classicamente, podemos definir três tipos de condições de parada para algoritmos </w:t>
+      </w:r>
+      <w:proofErr w:type="gramStart"/>
+      <w:r>
+        <w:t>genéticos</w:t>
+      </w:r>
+      <w:r>
+        <w:t>(</w:t>
+      </w:r>
+      <w:proofErr w:type="gramEnd"/>
+      <w:r>
+        <w:t>Martín Safe,2004)</w:t>
+      </w:r>
+      <w:r>
+        <w:t>:</w:t>
       </w:r>
     </w:p>
     <w:p>
@@ -19993,7 +20377,7 @@
         <w:jc w:val="both"/>
       </w:pPr>
       <w:r>
-        <w:t>Todavia, iterações excessivas podem levar o algoritmo a executar muito tempo sob condição de convergência alcançada e demorar muito mais que o necessário.</w:t>
+        <w:t>1: Numero de iterações;</w:t>
       </w:r>
     </w:p>
     <w:p>
@@ -20003,16 +20387,142 @@
         <w:ind w:firstLine="708"/>
         <w:jc w:val="both"/>
       </w:pPr>
-    </w:p>
-    <w:p>
-      <w:pPr>
+      <w:r>
+        <w:t>2: Determinado valor de aptidão encontrado;</w:t>
+      </w:r>
+    </w:p>
+    <w:p>
+      <w:pPr>
+        <w:pStyle w:val="tex"/>
         <w:spacing w:line="360" w:lineRule="auto"/>
-        <w:rPr>
-          <w:rFonts w:ascii="Times New Roman" w:hAnsi="Times New Roman" w:cs="Times New Roman"/>
-          <w:sz w:val="24"/>
-          <w:szCs w:val="24"/>
-        </w:rPr>
-      </w:pPr>
+        <w:ind w:firstLine="708"/>
+        <w:jc w:val="both"/>
+      </w:pPr>
+      <w:r>
+        <w:t xml:space="preserve">3: </w:t>
+      </w:r>
+      <w:r>
+        <w:t>Convergência</w:t>
+      </w:r>
+      <w:r>
+        <w:t>.</w:t>
+      </w:r>
+    </w:p>
+    <w:p>
+      <w:pPr>
+        <w:pStyle w:val="tex"/>
+        <w:spacing w:line="360" w:lineRule="auto"/>
+        <w:ind w:firstLine="708"/>
+        <w:jc w:val="both"/>
+      </w:pPr>
+      <w:r>
+        <w:t xml:space="preserve">É </w:t>
+      </w:r>
+      <w:proofErr w:type="spellStart"/>
+      <w:r>
+        <w:t>possivel</w:t>
+      </w:r>
+      <w:proofErr w:type="spellEnd"/>
+      <w:r>
+        <w:t xml:space="preserve">, obviamente, utilizar mais de um critério </w:t>
+      </w:r>
+    </w:p>
+    <w:p>
+      <w:pPr>
+        <w:pStyle w:val="tex"/>
+        <w:spacing w:line="360" w:lineRule="auto"/>
+        <w:ind w:firstLine="708"/>
+        <w:jc w:val="both"/>
+      </w:pPr>
+      <w:r>
+        <w:t>Quanto maior for o número de iterações maior é a chance de convergência dos</w:t>
+      </w:r>
+      <w:r>
+        <w:t xml:space="preserve"> valores de aptidão da </w:t>
+      </w:r>
+      <w:r>
+        <w:t xml:space="preserve">população (STANLEY </w:t>
+      </w:r>
+      <w:proofErr w:type="spellStart"/>
+      <w:r>
+        <w:t>GOTSHALL</w:t>
+      </w:r>
+      <w:proofErr w:type="spellEnd"/>
+      <w:r>
+        <w:t>, 2010)</w:t>
+      </w:r>
+      <w:r>
+        <w:t>.</w:t>
+      </w:r>
+    </w:p>
+    <w:p>
+      <w:pPr>
+        <w:pStyle w:val="tex"/>
+        <w:spacing w:line="360" w:lineRule="auto"/>
+        <w:ind w:firstLine="708"/>
+        <w:jc w:val="both"/>
+      </w:pPr>
+      <w:r>
+        <w:t>Todavia, iterações excessivas podem levar o algoritmo a executar muito tempo sob condição de convergência alcançada e demorar muito mais que o necessário.</w:t>
+      </w:r>
+    </w:p>
+    <w:p>
+      <w:pPr>
+        <w:pStyle w:val="tex"/>
+        <w:spacing w:line="360" w:lineRule="auto"/>
+        <w:ind w:firstLine="708"/>
+        <w:jc w:val="both"/>
+      </w:pPr>
+      <w:r>
+        <w:t>Cancelar a busca ao encontrar um indivíduo com determinado valor de aptidão diminui a necessidade de se efetuar cálculos desnecessários. Infelizmente, é necessário assegurar a qualidade desta entidade. No trabalho em questão não foi usada esta abordagem pois é impossível saber, dada uma planta mais complexa, o valor máximo global da função de aptidão.</w:t>
+      </w:r>
+    </w:p>
+    <w:p>
+      <w:pPr>
+        <w:pStyle w:val="tex"/>
+        <w:spacing w:line="360" w:lineRule="auto"/>
+        <w:ind w:firstLine="708"/>
+        <w:jc w:val="both"/>
+      </w:pPr>
+      <w:r>
+        <w:t>Uma solução convergente para um Algoritmo Genético significa que as chances de se descobrir uma solução melhor são muito remotas a partir daquele ponto. Muito deste efeito se dá pela perda de diversidade da população e também influencias de máximos locais da função de aptidão.</w:t>
+      </w:r>
+    </w:p>
+    <w:p>
+      <w:pPr>
+        <w:spacing w:line="360" w:lineRule="auto"/>
+        <w:jc w:val="both"/>
+        <w:rPr>
+          <w:rFonts w:ascii="Times New Roman" w:hAnsi="Times New Roman" w:cs="Times New Roman"/>
+          <w:sz w:val="24"/>
+          <w:szCs w:val="24"/>
+        </w:rPr>
+      </w:pPr>
+      <w:r>
+        <w:rPr>
+          <w:rFonts w:ascii="Times New Roman" w:hAnsi="Times New Roman" w:cs="Times New Roman"/>
+          <w:sz w:val="24"/>
+          <w:szCs w:val="24"/>
+        </w:rPr>
+        <w:tab/>
+        <w:t xml:space="preserve">Para este trabalho utilizou-se um número de iterações manual e critério de convergência igual a 0,3 comparando-se o melhor </w:t>
+      </w:r>
+      <w:r>
+        <w:rPr>
+          <w:rFonts w:ascii="Times New Roman" w:hAnsi="Times New Roman" w:cs="Times New Roman"/>
+          <w:sz w:val="24"/>
+          <w:szCs w:val="24"/>
+        </w:rPr>
+        <w:t>indivíduos</w:t>
+      </w:r>
+      <w:r>
+        <w:rPr>
+          <w:rFonts w:ascii="Times New Roman" w:hAnsi="Times New Roman" w:cs="Times New Roman"/>
+          <w:sz w:val="24"/>
+          <w:szCs w:val="24"/>
+        </w:rPr>
+        <w:t xml:space="preserve"> de toda a execução com a média da iteração corrente.</w:t>
+      </w:r>
     </w:p>
     <w:p>
       <w:pPr>
@@ -20031,17 +20541,16 @@
           <w:szCs w:val="24"/>
         </w:rPr>
       </w:pPr>
-      <w:bookmarkStart w:id="26" w:name="_Toc372608852"/>
-      <w:r>
-        <w:rPr>
-          <w:rFonts w:ascii="Times New Roman" w:hAnsi="Times New Roman" w:cs="Times New Roman"/>
-          <w:sz w:val="24"/>
-          <w:szCs w:val="24"/>
-        </w:rPr>
-        <w:lastRenderedPageBreak/>
+      <w:bookmarkStart w:id="25" w:name="_Toc372608852"/>
+      <w:r>
+        <w:rPr>
+          <w:rFonts w:ascii="Times New Roman" w:hAnsi="Times New Roman" w:cs="Times New Roman"/>
+          <w:sz w:val="24"/>
+          <w:szCs w:val="24"/>
+        </w:rPr>
         <w:t>Limitações</w:t>
       </w:r>
-      <w:bookmarkEnd w:id="26"/>
+      <w:bookmarkEnd w:id="25"/>
     </w:p>
     <w:p>
       <w:pPr>
@@ -20071,7 +20580,16 @@
           <w:sz w:val="24"/>
           <w:szCs w:val="24"/>
         </w:rPr>
-        <w:t>Considere o problema de cobrir 3 sensores em uma planta sem obstáculos com apenas um roteador. Obviamente, para que seja possível a existência de tal solução, é necessário que existam pontos da planta tais que a distância destes até os sensores seja menor que o raio de cobertura do roteador. No entanto, o número de pontos com esta característica pode variar muito.</w:t>
+        <w:t xml:space="preserve">Considere o problema de cobrir 3 sensores em uma planta sem obstáculos com apenas um roteador. Obviamente, para que seja possível a existência de tal solução, é necessário que existam pontos da planta tais que a distância destes até os sensores seja menor que o raio de </w:t>
+      </w:r>
+      <w:r>
+        <w:rPr>
+          <w:rFonts w:ascii="Times New Roman" w:hAnsi="Times New Roman" w:cs="Times New Roman"/>
+          <w:sz w:val="24"/>
+          <w:szCs w:val="24"/>
+        </w:rPr>
+        <w:lastRenderedPageBreak/>
+        <w:t>cobertura do roteador. No entanto, o número de pontos com esta característica pode variar muito.</w:t>
       </w:r>
     </w:p>
     <w:p>
@@ -20091,7 +20609,7 @@
           <w:sz w:val="24"/>
           <w:szCs w:val="24"/>
         </w:rPr>
-        <w:t>Na Fig. 3.6</w:t>
+        <w:t>Na Fig. 3.9</w:t>
       </w:r>
       <w:r>
         <w:rPr>
@@ -20139,7 +20657,7 @@
           <w:sz w:val="24"/>
           <w:szCs w:val="24"/>
         </w:rPr>
-        <w:t>o que a representada na Fig. 3.5</w:t>
+        <w:t>o que a representada na Fig. 3.8</w:t>
       </w:r>
       <w:r>
         <w:rPr>
@@ -20227,7 +20745,15 @@
           <w:sz w:val="24"/>
           <w:szCs w:val="24"/>
         </w:rPr>
-        <w:t>Figura 3.5 – Região de cobertura de três sensores em uma planta sem obstáculos.</w:t>
+        <w:t>Figura 3.9</w:t>
+      </w:r>
+      <w:r>
+        <w:rPr>
+          <w:rFonts w:ascii="Times New Roman" w:hAnsi="Times New Roman" w:cs="Times New Roman"/>
+          <w:sz w:val="24"/>
+          <w:szCs w:val="24"/>
+        </w:rPr>
+        <w:t xml:space="preserve"> – Região de cobertura de três sensores em uma planta sem obstáculos.</w:t>
       </w:r>
     </w:p>
     <w:p>
@@ -20277,6 +20803,7 @@
         </w:rPr>
       </w:pPr>
       <w:r>
+        <w:lastRenderedPageBreak/>
         <w:drawing>
           <wp:inline distT="0" distB="0" distL="0" distR="0">
             <wp:extent cx="5760085" cy="5136498"/>
@@ -20326,14 +20853,59 @@
           </wp:inline>
         </w:drawing>
       </w:r>
-      <w:r>
-        <w:rPr>
-          <w:rFonts w:ascii="Times New Roman" w:eastAsia="Times New Roman" w:hAnsi="Times New Roman" w:cs="Times New Roman"/>
-          <w:sz w:val="24"/>
-          <w:szCs w:val="24"/>
-        </w:rPr>
-        <w:br/>
-      </w:r>
+    </w:p>
+    <w:p>
+      <w:pPr>
+        <w:spacing w:line="360" w:lineRule="auto"/>
+        <w:jc w:val="center"/>
+        <w:rPr>
+          <w:rFonts w:ascii="Times New Roman" w:hAnsi="Times New Roman" w:cs="Times New Roman"/>
+          <w:sz w:val="24"/>
+          <w:szCs w:val="24"/>
+        </w:rPr>
+      </w:pPr>
+      <w:r>
+        <w:rPr>
+          <w:rFonts w:ascii="Times New Roman" w:hAnsi="Times New Roman" w:cs="Times New Roman"/>
+          <w:sz w:val="24"/>
+          <w:szCs w:val="24"/>
+        </w:rPr>
+        <w:t>Figura 3.10</w:t>
+      </w:r>
+      <w:r>
+        <w:rPr>
+          <w:rFonts w:ascii="Times New Roman" w:hAnsi="Times New Roman" w:cs="Times New Roman"/>
+          <w:sz w:val="24"/>
+          <w:szCs w:val="24"/>
+        </w:rPr>
+        <w:t xml:space="preserve"> – Região de cobertura de três sensores em uma planta sem obstáculos. Agora um pouco mais </w:t>
+      </w:r>
+      <w:r>
+        <w:rPr>
+          <w:rFonts w:ascii="Times New Roman" w:hAnsi="Times New Roman" w:cs="Times New Roman"/>
+          <w:sz w:val="24"/>
+          <w:szCs w:val="24"/>
+        </w:rPr>
+        <w:t>próximos</w:t>
+      </w:r>
+      <w:r>
+        <w:rPr>
+          <w:rFonts w:ascii="Times New Roman" w:hAnsi="Times New Roman" w:cs="Times New Roman"/>
+          <w:sz w:val="24"/>
+          <w:szCs w:val="24"/>
+        </w:rPr>
+        <w:t xml:space="preserve"> em relação a Fig. 3.5.</w:t>
+      </w:r>
+    </w:p>
+    <w:p>
+      <w:pPr>
+        <w:spacing w:line="360" w:lineRule="auto"/>
+        <w:rPr>
+          <w:rFonts w:ascii="Times New Roman" w:hAnsi="Times New Roman" w:cs="Times New Roman"/>
+          <w:sz w:val="24"/>
+          <w:szCs w:val="24"/>
+        </w:rPr>
+      </w:pPr>
     </w:p>
     <w:p>
       <w:pPr>
@@ -20348,11 +20920,27 @@
       <w:r>
         <w:rPr>
           <w:rFonts w:ascii="Times New Roman" w:eastAsia="Times New Roman" w:hAnsi="Times New Roman" w:cs="Times New Roman"/>
-          <w:color w:val="000000"/>
           <w:sz w:val="24"/>
           <w:szCs w:val="24"/>
         </w:rPr>
         <w:tab/>
+        <w:t xml:space="preserve">Em ambas as configurações, a colocação de um roteador na região mais clara proporciona cobertura completa. Entretanto existe uma dificuldade muito maior em se encontrar uma solução para a primeira configuração uma vez que a relação entre </w:t>
+      </w:r>
+      <w:r>
+        <w:rPr>
+          <w:rFonts w:ascii="Times New Roman" w:eastAsia="Times New Roman" w:hAnsi="Times New Roman" w:cs="Times New Roman"/>
+          <w:sz w:val="24"/>
+          <w:szCs w:val="24"/>
+        </w:rPr>
+        <w:t>número</w:t>
+      </w:r>
+      <w:r>
+        <w:rPr>
+          <w:rFonts w:ascii="Times New Roman" w:eastAsia="Times New Roman" w:hAnsi="Times New Roman" w:cs="Times New Roman"/>
+          <w:sz w:val="24"/>
+          <w:szCs w:val="24"/>
+        </w:rPr>
+        <w:t xml:space="preserve"> de soluções ideais e totais é muito menor. </w:t>
       </w:r>
     </w:p>
     <w:p>
@@ -20365,95 +20953,12 @@
           <w:szCs w:val="24"/>
         </w:rPr>
       </w:pPr>
-    </w:p>
-    <w:p>
-      <w:pPr>
-        <w:spacing w:line="360" w:lineRule="auto"/>
-        <w:jc w:val="center"/>
-        <w:rPr>
-          <w:rFonts w:ascii="Times New Roman" w:hAnsi="Times New Roman" w:cs="Times New Roman"/>
-          <w:sz w:val="24"/>
-          <w:szCs w:val="24"/>
-        </w:rPr>
-      </w:pPr>
-      <w:r>
-        <w:rPr>
-          <w:rFonts w:ascii="Times New Roman" w:hAnsi="Times New Roman" w:cs="Times New Roman"/>
-          <w:sz w:val="24"/>
-          <w:szCs w:val="24"/>
-        </w:rPr>
-        <w:t xml:space="preserve">Figura 3.6 – Região de cobertura de três sensores em uma planta sem obstáculos. Agora um pouco mais </w:t>
-      </w:r>
-      <w:r>
-        <w:rPr>
-          <w:rFonts w:ascii="Times New Roman" w:hAnsi="Times New Roman" w:cs="Times New Roman"/>
-          <w:sz w:val="24"/>
-          <w:szCs w:val="24"/>
-        </w:rPr>
-        <w:t>próximos</w:t>
-      </w:r>
-      <w:r>
-        <w:rPr>
-          <w:rFonts w:ascii="Times New Roman" w:hAnsi="Times New Roman" w:cs="Times New Roman"/>
-          <w:sz w:val="24"/>
-          <w:szCs w:val="24"/>
-        </w:rPr>
-        <w:t xml:space="preserve"> em relação a Fig. 3.5.</w:t>
-      </w:r>
-    </w:p>
-    <w:p>
-      <w:pPr>
-        <w:spacing w:after="0" w:line="360" w:lineRule="auto"/>
-        <w:jc w:val="both"/>
+      <w:r>
         <w:rPr>
           <w:rFonts w:ascii="Times New Roman" w:eastAsia="Times New Roman" w:hAnsi="Times New Roman" w:cs="Times New Roman"/>
           <w:sz w:val="24"/>
           <w:szCs w:val="24"/>
         </w:rPr>
-      </w:pPr>
-      <w:r>
-        <w:rPr>
-          <w:rFonts w:ascii="Times New Roman" w:eastAsia="Times New Roman" w:hAnsi="Times New Roman" w:cs="Times New Roman"/>
-          <w:sz w:val="24"/>
-          <w:szCs w:val="24"/>
-        </w:rPr>
-        <w:tab/>
-        <w:t xml:space="preserve">Em ambas as configurações, a colocação de um roteador na região mais clara proporciona cobertura completa. Entretanto existe uma dificuldade muito maior em se encontrar uma solução para a primeira configuração uma vez que a relação entre </w:t>
-      </w:r>
-      <w:r>
-        <w:rPr>
-          <w:rFonts w:ascii="Times New Roman" w:eastAsia="Times New Roman" w:hAnsi="Times New Roman" w:cs="Times New Roman"/>
-          <w:sz w:val="24"/>
-          <w:szCs w:val="24"/>
-        </w:rPr>
-        <w:t>número</w:t>
-      </w:r>
-      <w:r>
-        <w:rPr>
-          <w:rFonts w:ascii="Times New Roman" w:eastAsia="Times New Roman" w:hAnsi="Times New Roman" w:cs="Times New Roman"/>
-          <w:sz w:val="24"/>
-          <w:szCs w:val="24"/>
-        </w:rPr>
-        <w:t xml:space="preserve"> de soluções ideais e totais é muito menor. </w:t>
-      </w:r>
-    </w:p>
-    <w:p>
-      <w:pPr>
-        <w:spacing w:after="0" w:line="360" w:lineRule="auto"/>
-        <w:jc w:val="both"/>
-        <w:rPr>
-          <w:rFonts w:ascii="Times New Roman" w:eastAsia="Times New Roman" w:hAnsi="Times New Roman" w:cs="Times New Roman"/>
-          <w:sz w:val="24"/>
-          <w:szCs w:val="24"/>
-        </w:rPr>
-      </w:pPr>
-      <w:r>
-        <w:rPr>
-          <w:rFonts w:ascii="Times New Roman" w:eastAsia="Times New Roman" w:hAnsi="Times New Roman" w:cs="Times New Roman"/>
-          <w:sz w:val="24"/>
-          <w:szCs w:val="24"/>
-        </w:rPr>
-        <w:lastRenderedPageBreak/>
         <w:tab/>
         <w:t xml:space="preserve">Problemas desta natureza podem ser contornados com </w:t>
       </w:r>
@@ -20560,25 +21065,6 @@
           <w:szCs w:val="24"/>
         </w:rPr>
         <w:t>não configure um teste estatisticamente impossível para o programa desenvolvido.</w:t>
-      </w:r>
-    </w:p>
-    <w:p>
-      <w:pPr>
-        <w:spacing w:after="0" w:line="360" w:lineRule="auto"/>
-        <w:jc w:val="both"/>
-        <w:rPr>
-          <w:rFonts w:ascii="Times New Roman" w:eastAsia="Times New Roman" w:hAnsi="Times New Roman" w:cs="Times New Roman"/>
-          <w:sz w:val="24"/>
-          <w:szCs w:val="24"/>
-        </w:rPr>
-      </w:pPr>
-      <w:r>
-        <w:rPr>
-          <w:rFonts w:ascii="Times New Roman" w:eastAsia="Times New Roman" w:hAnsi="Times New Roman" w:cs="Times New Roman"/>
-          <w:sz w:val="24"/>
-          <w:szCs w:val="24"/>
-        </w:rPr>
-        <w:br/>
       </w:r>
     </w:p>
     <w:p>
@@ -20609,7 +21095,7 @@
           <w:szCs w:val="28"/>
         </w:rPr>
       </w:pPr>
-      <w:bookmarkStart w:id="27" w:name="_Toc372608853"/>
+      <w:bookmarkStart w:id="26" w:name="_Toc372608853"/>
       <w:r>
         <w:rPr>
           <w:rFonts w:ascii="Times New Roman" w:hAnsi="Times New Roman" w:cs="Times New Roman"/>
@@ -20619,7 +21105,7 @@
         </w:rPr>
         <w:t>Algoritmos Alternativos</w:t>
       </w:r>
-      <w:bookmarkEnd w:id="27"/>
+      <w:bookmarkEnd w:id="26"/>
     </w:p>
     <w:p>
       <w:pPr>
@@ -20646,7 +21132,7 @@
         </w:rPr>
         <w:t xml:space="preserve"> </w:t>
       </w:r>
-      <w:bookmarkStart w:id="28" w:name="_Toc372608854"/>
+      <w:bookmarkStart w:id="27" w:name="_Toc372608854"/>
       <w:r>
         <w:rPr>
           <w:rFonts w:ascii="Times New Roman" w:hAnsi="Times New Roman" w:cs="Times New Roman"/>
@@ -20655,7 +21141,7 @@
         </w:rPr>
         <w:t>Introdução</w:t>
       </w:r>
-      <w:bookmarkEnd w:id="28"/>
+      <w:bookmarkEnd w:id="27"/>
     </w:p>
     <w:p>
       <w:pPr>
@@ -20667,7 +21153,23 @@
         <w:t>Conforme</w:t>
       </w:r>
       <w:r>
-        <w:t xml:space="preserve"> citado na Seção 2.5, o problema tratado por este trabalho é NP-Hard. O Espaço de busca para os testes realizados é muito maior que o número de soluções testadas.</w:t>
+        <w:t xml:space="preserve"> citado na Seção 2.5, o problema tra</w:t>
+      </w:r>
+      <w:r>
+        <w:t>tado por este trabalho é NP-Difícil</w:t>
+      </w:r>
+      <w:r>
+        <w:t>. O Espaço de busca para os testes realizados é muito maior que o número de soluções testadas.</w:t>
+      </w:r>
+    </w:p>
+    <w:p>
+      <w:pPr>
+        <w:pStyle w:val="tex"/>
+        <w:spacing w:line="360" w:lineRule="auto"/>
+        <w:ind w:firstLine="708"/>
+      </w:pPr>
+      <w:r>
+        <w:t>Os algoritmos testados neste capitulo foram implementados pelos autores. Duas heurísticas de busca foram usadas: Aleatória e Gulosa.</w:t>
       </w:r>
     </w:p>
     <w:p>
@@ -20695,7 +21197,7 @@
         </w:rPr>
         <w:t xml:space="preserve"> </w:t>
       </w:r>
-      <w:bookmarkStart w:id="29" w:name="_Toc372608855"/>
+      <w:bookmarkStart w:id="28" w:name="_Toc372608855"/>
       <w:r>
         <w:rPr>
           <w:rFonts w:ascii="Times New Roman" w:hAnsi="Times New Roman" w:cs="Times New Roman"/>
@@ -20720,7 +21222,7 @@
         </w:rPr>
         <w:t xml:space="preserve"> Aleatório</w:t>
       </w:r>
-      <w:bookmarkEnd w:id="29"/>
+      <w:bookmarkEnd w:id="28"/>
     </w:p>
     <w:p>
       <w:pPr>
@@ -20816,7 +21318,7 @@
         </w:rPr>
         <w:t xml:space="preserve"> </w:t>
       </w:r>
-      <w:bookmarkStart w:id="30" w:name="_Toc372608856"/>
+      <w:bookmarkStart w:id="29" w:name="_Toc372608856"/>
       <w:r>
         <w:rPr>
           <w:rFonts w:ascii="Times New Roman" w:hAnsi="Times New Roman" w:cs="Times New Roman"/>
@@ -20833,7 +21335,7 @@
         </w:rPr>
         <w:t>lgoritmo de Busca Gulosa</w:t>
       </w:r>
-      <w:bookmarkEnd w:id="30"/>
+      <w:bookmarkEnd w:id="29"/>
     </w:p>
     <w:p>
       <w:pPr>
@@ -20866,7 +21368,6 @@
         <w:jc w:val="both"/>
       </w:pPr>
       <w:r>
-        <w:lastRenderedPageBreak/>
         <w:t xml:space="preserve">Tendo </w:t>
       </w:r>
       <w:r>
@@ -21041,28 +21542,57 @@
         </m:sSup>
       </m:oMath>
       <w:r>
-        <w:t>entradas, cada uma delas correspondendo a uma célula do mapa, para cada entrada é armazenada uma lista dos sensores a serem cobertos caso um roteador seja posicionado na c</w:t>
-      </w:r>
-      <w:proofErr w:type="spellStart"/>
-      <w:r>
-        <w:t>elula</w:t>
-      </w:r>
-      <w:proofErr w:type="spellEnd"/>
-      <w:r>
-        <w:t xml:space="preserve"> em questão. Para cada novo roteador a ser posicionado essa tabela é refeita. </w:t>
+        <w:t>entradas, cada uma dela</w:t>
+      </w:r>
+      <w:r>
+        <w:t>s correspondendo a uma célula da planta</w:t>
+      </w:r>
+      <w:r>
+        <w:t xml:space="preserve">, para cada entrada é armazenada uma lista dos sensores a serem cobertos caso um roteador seja posicionado na </w:t>
+      </w:r>
+      <w:r>
+        <w:t>célula</w:t>
+      </w:r>
+      <w:r>
+        <w:t xml:space="preserve"> em questão. Para cada novo roteador a ser pos</w:t>
+      </w:r>
+      <w:r>
+        <w:t xml:space="preserve">icionado essa tabela é </w:t>
+      </w:r>
+      <w:r>
+        <w:lastRenderedPageBreak/>
+        <w:t>refeita. Caso o número de sensores entrados seja maior que o mínimo necessário para cobertura total o algoritmo irá posicionar os roteadores adicionais aleatoriamente.</w:t>
       </w:r>
     </w:p>
     <w:p>
       <w:pPr>
         <w:pStyle w:val="tex"/>
         <w:spacing w:line="360" w:lineRule="auto"/>
-        <w:ind w:left="708"/>
+        <w:ind w:firstLine="708"/>
         <w:jc w:val="both"/>
       </w:pPr>
       <w:r>
-        <w:tab/>
         <w:t>O algoritmo tem desempenho satisfatório para a otimização de cobertura, porém não é capaz de maximizar a componente conexa da solução.</w:t>
       </w:r>
+    </w:p>
+    <w:p>
+      <w:pPr>
+        <w:pStyle w:val="tex"/>
+        <w:spacing w:line="360" w:lineRule="auto"/>
+        <w:ind w:firstLine="708"/>
+        <w:jc w:val="both"/>
+      </w:pPr>
+      <w:r>
+        <w:t>A solução desta heurística de busca foi usada para a geração dos indivíduos da primeira iteração do algoritmo genético.</w:t>
+      </w:r>
+    </w:p>
+    <w:p>
+      <w:pPr>
+        <w:pStyle w:val="tex"/>
+        <w:spacing w:line="360" w:lineRule="auto"/>
+        <w:ind w:firstLine="708"/>
+        <w:jc w:val="both"/>
+      </w:pPr>
     </w:p>
     <w:p>
       <w:pPr>
@@ -21082,7 +21612,7 @@
           <w:szCs w:val="28"/>
         </w:rPr>
       </w:pPr>
-      <w:bookmarkStart w:id="31" w:name="_Toc372608857"/>
+      <w:bookmarkStart w:id="30" w:name="_Toc372608857"/>
       <w:r>
         <w:rPr>
           <w:rFonts w:ascii="Times New Roman" w:hAnsi="Times New Roman" w:cs="Times New Roman"/>
@@ -21092,7 +21622,7 @@
         </w:rPr>
         <w:t>Resultados</w:t>
       </w:r>
-      <w:bookmarkEnd w:id="31"/>
+      <w:bookmarkEnd w:id="30"/>
     </w:p>
     <w:p>
       <w:pPr>
@@ -21111,7 +21641,7 @@
           <w:szCs w:val="24"/>
         </w:rPr>
       </w:pPr>
-      <w:bookmarkStart w:id="32" w:name="_Toc372608858"/>
+      <w:bookmarkStart w:id="31" w:name="_Toc372608858"/>
       <w:r>
         <w:rPr>
           <w:rFonts w:ascii="Times New Roman" w:hAnsi="Times New Roman" w:cs="Times New Roman"/>
@@ -21120,7 +21650,7 @@
         </w:rPr>
         <w:t>Variáveis de ambiente</w:t>
       </w:r>
-      <w:bookmarkEnd w:id="32"/>
+      <w:bookmarkEnd w:id="31"/>
     </w:p>
     <w:p>
       <w:pPr>
@@ -21553,7 +22083,7 @@
           <w:szCs w:val="24"/>
         </w:rPr>
       </w:pPr>
-      <w:bookmarkStart w:id="33" w:name="_Toc372608859"/>
+      <w:bookmarkStart w:id="32" w:name="_Toc372608859"/>
       <w:r>
         <w:rPr>
           <w:rFonts w:ascii="Times New Roman" w:hAnsi="Times New Roman" w:cs="Times New Roman"/>
@@ -21562,7 +22092,7 @@
         </w:rPr>
         <w:t>Cenários de testes</w:t>
       </w:r>
-      <w:bookmarkEnd w:id="33"/>
+      <w:bookmarkEnd w:id="32"/>
     </w:p>
     <w:p>
       <w:pPr>
@@ -21930,7 +22460,6 @@
                 <w:sz w:val="24"/>
                 <w:szCs w:val="24"/>
               </w:rPr>
-              <w:lastRenderedPageBreak/>
               <w:t>Média</w:t>
             </w:r>
           </w:p>
@@ -22181,7 +22710,12 @@
       <w:pPr>
         <w:pStyle w:val="tex"/>
         <w:spacing w:line="360" w:lineRule="auto"/>
-      </w:pPr>
+        <w:jc w:val="center"/>
+      </w:pPr>
+      <w:r>
+        <w:lastRenderedPageBreak/>
+        <w:t>Tabela 5.2 – Classificação dos casos de teste quando a densidade/número de sensores na planta.</w:t>
+      </w:r>
     </w:p>
     <w:p>
       <w:pPr>
@@ -22740,7 +23274,7 @@
           <w:szCs w:val="24"/>
         </w:rPr>
       </w:pPr>
-      <w:bookmarkStart w:id="34" w:name="_Toc372608860"/>
+      <w:bookmarkStart w:id="33" w:name="_Toc372608860"/>
       <w:r>
         <w:rPr>
           <w:rFonts w:ascii="Times New Roman" w:hAnsi="Times New Roman" w:cs="Times New Roman"/>
@@ -22749,7 +23283,7 @@
         </w:rPr>
         <w:t>Algoritmo Genético</w:t>
       </w:r>
-      <w:bookmarkEnd w:id="34"/>
+      <w:bookmarkEnd w:id="33"/>
     </w:p>
     <w:p>
       <w:pPr>
@@ -29160,7 +29694,7 @@
           <w:szCs w:val="24"/>
         </w:rPr>
       </w:pPr>
-      <w:bookmarkStart w:id="35" w:name="_Toc372608861"/>
+      <w:bookmarkStart w:id="34" w:name="_Toc372608861"/>
       <w:r>
         <w:rPr>
           <w:rFonts w:ascii="Times New Roman" w:hAnsi="Times New Roman" w:cs="Times New Roman"/>
@@ -29169,7 +29703,7 @@
         </w:rPr>
         <w:t>Busca Aleatória</w:t>
       </w:r>
-      <w:bookmarkEnd w:id="35"/>
+      <w:bookmarkEnd w:id="34"/>
     </w:p>
     <w:p>
       <w:pPr>
@@ -29939,7 +30473,7 @@
           <w:szCs w:val="24"/>
         </w:rPr>
       </w:pPr>
-      <w:bookmarkStart w:id="36" w:name="_Toc372608862"/>
+      <w:bookmarkStart w:id="35" w:name="_Toc372608862"/>
       <w:r>
         <w:rPr>
           <w:rFonts w:ascii="Times New Roman" w:hAnsi="Times New Roman" w:cs="Times New Roman"/>
@@ -29948,7 +30482,7 @@
         </w:rPr>
         <w:t>Busca Gulosa</w:t>
       </w:r>
-      <w:bookmarkEnd w:id="36"/>
+      <w:bookmarkEnd w:id="35"/>
     </w:p>
     <w:p>
       <w:pPr>
@@ -31603,7 +32137,7 @@
           <w:szCs w:val="24"/>
         </w:rPr>
       </w:pPr>
-      <w:bookmarkStart w:id="37" w:name="_Toc372608863"/>
+      <w:bookmarkStart w:id="36" w:name="_Toc372608863"/>
       <w:r>
         <w:rPr>
           <w:rFonts w:ascii="Times New Roman" w:hAnsi="Times New Roman" w:cs="Times New Roman"/>
@@ -31612,7 +32146,7 @@
         </w:rPr>
         <w:t>Conclusão</w:t>
       </w:r>
-      <w:bookmarkEnd w:id="37"/>
+      <w:bookmarkEnd w:id="36"/>
     </w:p>
     <w:p>
       <w:pPr>
@@ -31676,7 +32210,7 @@
           <w:szCs w:val="24"/>
         </w:rPr>
       </w:pPr>
-      <w:bookmarkStart w:id="38" w:name="_Toc372608864"/>
+      <w:bookmarkStart w:id="37" w:name="_Toc372608864"/>
       <w:r>
         <w:rPr>
           <w:rFonts w:ascii="Times New Roman" w:hAnsi="Times New Roman" w:cs="Times New Roman"/>
@@ -31686,7 +32220,7 @@
         <w:lastRenderedPageBreak/>
         <w:t>Referencias</w:t>
       </w:r>
-      <w:bookmarkEnd w:id="38"/>
+      <w:bookmarkEnd w:id="37"/>
     </w:p>
     <w:p>
       <w:pPr>
@@ -31970,7 +32504,7 @@
           <w:szCs w:val="24"/>
         </w:rPr>
       </w:pPr>
-      <w:bookmarkStart w:id="39" w:name="_Toc372608865"/>
+      <w:bookmarkStart w:id="38" w:name="_Toc372608865"/>
       <w:r>
         <w:rPr>
           <w:rFonts w:ascii="Times New Roman" w:hAnsi="Times New Roman" w:cs="Times New Roman"/>
@@ -31979,7 +32513,7 @@
         </w:rPr>
         <w:t>Apêndice</w:t>
       </w:r>
-      <w:bookmarkEnd w:id="39"/>
+      <w:bookmarkEnd w:id="38"/>
     </w:p>
     <w:p>
       <w:pPr>
@@ -33439,7 +33973,7 @@
           <w:rPr>
             <w:noProof/>
           </w:rPr>
-          <w:t>43</w:t>
+          <w:t>37</w:t>
         </w:r>
         <w:r>
           <w:rPr>
@@ -38065,7 +38599,7 @@
 </file>
 
 <file path=customXml/itemProps1.xml><?xml version="1.0" encoding="utf-8"?>
-<ds:datastoreItem xmlns:ds="http://schemas.openxmlformats.org/officeDocument/2006/customXml" ds:itemID="{A8C9A38E-AA42-4F92-8D37-56476A38C33D}">
+<ds:datastoreItem xmlns:ds="http://schemas.openxmlformats.org/officeDocument/2006/customXml" ds:itemID="{9BAB3716-817F-4D82-9CCD-31C7F7F06915}">
   <ds:schemaRefs>
     <ds:schemaRef ds:uri="http://schemas.openxmlformats.org/officeDocument/2006/bibliography"/>
   </ds:schemaRefs>

</xml_diff>